<commit_message>
updated burndown, backlog, and post production docs
</commit_message>
<xml_diff>
--- a/Docs/scrum.docx
+++ b/Docs/scrum.docx
@@ -111,23 +111,7 @@
           <w:rFonts w:ascii="Helvetica" w:eastAsia="Times New Roman" w:hAnsi="Helvetica" w:cs="Helvetica"/>
           <w:color w:val="333333"/>
         </w:rPr>
-        <w:t xml:space="preserve">Server code </w:t>
-      </w:r>
-      <w:proofErr w:type="gramStart"/>
-      <w:r>
-        <w:rPr>
-          <w:rFonts w:ascii="Helvetica" w:eastAsia="Times New Roman" w:hAnsi="Helvetica" w:cs="Helvetica"/>
-          <w:color w:val="333333"/>
-        </w:rPr>
-        <w:t>should be implemented</w:t>
-      </w:r>
-      <w:proofErr w:type="gramEnd"/>
-      <w:r>
-        <w:rPr>
-          <w:rFonts w:ascii="Helvetica" w:eastAsia="Times New Roman" w:hAnsi="Helvetica" w:cs="Helvetica"/>
-          <w:color w:val="333333"/>
-        </w:rPr>
-        <w:t xml:space="preserve"> allowing a user to connect to the open port and play a game against the AI. Difficulty level and AI-AI should be implemented </w:t>
+        <w:t xml:space="preserve">Server code should be implemented allowing a user to connect to the open port and play a game against the AI. Difficulty level and AI-AI should be implemented </w:t>
       </w:r>
       <w:proofErr w:type="spellStart"/>
       <w:r>
@@ -2654,23 +2638,7 @@
           <w:rFonts w:ascii="Helvetica" w:eastAsia="Times New Roman" w:hAnsi="Helvetica" w:cs="Helvetica"/>
           <w:color w:val="333333"/>
         </w:rPr>
-        <w:t xml:space="preserve">Termination condition check (is the game </w:t>
-      </w:r>
-      <w:proofErr w:type="gramStart"/>
-      <w:r>
-        <w:rPr>
-          <w:rFonts w:ascii="Helvetica" w:eastAsia="Times New Roman" w:hAnsi="Helvetica" w:cs="Helvetica"/>
-          <w:color w:val="333333"/>
-        </w:rPr>
-        <w:t>over?</w:t>
-      </w:r>
-      <w:proofErr w:type="gramEnd"/>
-      <w:r>
-        <w:rPr>
-          <w:rFonts w:ascii="Helvetica" w:eastAsia="Times New Roman" w:hAnsi="Helvetica" w:cs="Helvetica"/>
-          <w:color w:val="333333"/>
-        </w:rPr>
-        <w:t>)</w:t>
+        <w:t>Termination condition check (is the game over?)</w:t>
       </w:r>
     </w:p>
     <w:p>
@@ -4836,7 +4804,6 @@
           <w:noProof/>
           <w:color w:val="333333"/>
         </w:rPr>
-        <w:lastRenderedPageBreak/>
         <w:drawing>
           <wp:inline distT="0" distB="0" distL="0" distR="0" wp14:anchorId="6EB45064" wp14:editId="167CF262">
             <wp:extent cx="4773472" cy="3895106"/>
@@ -5776,7 +5743,6 @@
               <w:rPr>
                 <w:rFonts w:ascii="Helvetica" w:eastAsia="Times New Roman" w:hAnsi="Helvetica" w:cs="Helvetica"/>
               </w:rPr>
-              <w:lastRenderedPageBreak/>
               <w:t>Execute Min-Max Algorithm</w:t>
             </w:r>
           </w:p>
@@ -7801,7 +7767,6 @@
               <w:rPr>
                 <w:rFonts w:ascii="Helvetica" w:eastAsia="Times New Roman" w:hAnsi="Helvetica" w:cs="Helvetica"/>
               </w:rPr>
-              <w:lastRenderedPageBreak/>
               <w:t>7</w:t>
             </w:r>
           </w:p>
@@ -8425,7 +8390,6 @@
           <w:rFonts w:ascii="Helvetica" w:eastAsia="Times New Roman" w:hAnsi="Helvetica" w:cs="Helvetica"/>
           <w:color w:val="333333"/>
         </w:rPr>
-        <w:lastRenderedPageBreak/>
         <w:pict>
           <v:rect id="_x0000_i1026" style="width:0;height:3pt" o:hralign="center" o:hrstd="t" o:hr="t" fillcolor="#a0a0a0" stroked="f"/>
         </w:pict>
@@ -8691,8 +8655,6 @@
         </w:rPr>
         <w:t>Send move to server</w:t>
       </w:r>
-      <w:bookmarkStart w:id="0" w:name="_GoBack"/>
-      <w:bookmarkEnd w:id="0"/>
     </w:p>
     <w:p>
       <w:pPr>
@@ -8738,10 +8700,2390 @@
     </w:p>
     <w:p>
       <w:pPr>
+        <w:shd w:val="clear" w:color="auto" w:fill="FFFFFF"/>
+        <w:spacing w:before="240" w:after="240" w:line="427" w:lineRule="atLeast"/>
+        <w:rPr>
+          <w:rFonts w:ascii="Helvetica" w:eastAsia="Times New Roman" w:hAnsi="Helvetica" w:cs="Helvetica"/>
+          <w:color w:val="333333"/>
+        </w:rPr>
+      </w:pPr>
+      <w:r>
+        <w:rPr>
+          <w:noProof/>
+        </w:rPr>
+        <w:drawing>
+          <wp:inline distT="0" distB="0" distL="0" distR="0" wp14:anchorId="2B5DADB4" wp14:editId="17EFDD41">
+            <wp:extent cx="5781675" cy="3781425"/>
+            <wp:effectExtent l="0" t="0" r="9525" b="9525"/>
+            <wp:docPr id="4" name="Chart 4"/>
+            <wp:cNvGraphicFramePr/>
+            <a:graphic xmlns:a="http://schemas.openxmlformats.org/drawingml/2006/main">
+              <a:graphicData uri="http://schemas.openxmlformats.org/drawingml/2006/chart">
+                <c:chart xmlns:c="http://schemas.openxmlformats.org/drawingml/2006/chart" xmlns:r="http://schemas.openxmlformats.org/officeDocument/2006/relationships" r:id="rId8"/>
+              </a:graphicData>
+            </a:graphic>
+          </wp:inline>
+        </w:drawing>
+      </w:r>
+    </w:p>
+    <w:tbl>
+      <w:tblPr>
+        <w:tblW w:w="8981" w:type="dxa"/>
+        <w:tblCellMar>
+          <w:top w:w="15" w:type="dxa"/>
+          <w:left w:w="15" w:type="dxa"/>
+          <w:bottom w:w="15" w:type="dxa"/>
+          <w:right w:w="15" w:type="dxa"/>
+        </w:tblCellMar>
+        <w:tblLook w:val="04A0" w:firstRow="1" w:lastRow="0" w:firstColumn="1" w:lastColumn="0" w:noHBand="0" w:noVBand="1"/>
+      </w:tblPr>
+      <w:tblGrid>
+        <w:gridCol w:w="6308"/>
+        <w:gridCol w:w="2673"/>
+      </w:tblGrid>
+      <w:tr>
+        <w:trPr>
+          <w:trHeight w:val="312"/>
+          <w:tblHeader/>
+        </w:trPr>
+        <w:tc>
+          <w:tcPr>
+            <w:tcW w:w="0" w:type="auto"/>
+            <w:tcBorders>
+              <w:top w:val="single" w:sz="6" w:space="0" w:color="DDDDDD"/>
+              <w:left w:val="single" w:sz="6" w:space="0" w:color="DDDDDD"/>
+              <w:bottom w:val="single" w:sz="6" w:space="0" w:color="DDDDDD"/>
+              <w:right w:val="single" w:sz="6" w:space="0" w:color="DDDDDD"/>
+            </w:tcBorders>
+            <w:shd w:val="clear" w:color="auto" w:fill="FFFFFF"/>
+            <w:tcMar>
+              <w:top w:w="90" w:type="dxa"/>
+              <w:left w:w="195" w:type="dxa"/>
+              <w:bottom w:w="90" w:type="dxa"/>
+              <w:right w:w="195" w:type="dxa"/>
+            </w:tcMar>
+            <w:vAlign w:val="center"/>
+            <w:hideMark/>
+          </w:tcPr>
+          <w:p>
+            <w:pPr>
+              <w:spacing w:after="0" w:line="240" w:lineRule="auto"/>
+              <w:jc w:val="center"/>
+              <w:rPr>
+                <w:rFonts w:ascii="Helvetica" w:eastAsia="Times New Roman" w:hAnsi="Helvetica" w:cs="Helvetica"/>
+                <w:b/>
+                <w:bCs/>
+              </w:rPr>
+            </w:pPr>
+            <w:r>
+              <w:rPr>
+                <w:rFonts w:ascii="Helvetica" w:eastAsia="Times New Roman" w:hAnsi="Helvetica" w:cs="Helvetica"/>
+                <w:b/>
+                <w:bCs/>
+              </w:rPr>
+              <w:t>Task</w:t>
+            </w:r>
+          </w:p>
+        </w:tc>
+        <w:tc>
+          <w:tcPr>
+            <w:tcW w:w="0" w:type="auto"/>
+            <w:tcBorders>
+              <w:top w:val="single" w:sz="6" w:space="0" w:color="DDDDDD"/>
+              <w:left w:val="single" w:sz="6" w:space="0" w:color="DDDDDD"/>
+              <w:bottom w:val="single" w:sz="6" w:space="0" w:color="DDDDDD"/>
+              <w:right w:val="single" w:sz="6" w:space="0" w:color="DDDDDD"/>
+            </w:tcBorders>
+            <w:shd w:val="clear" w:color="auto" w:fill="FFFFFF"/>
+            <w:tcMar>
+              <w:top w:w="90" w:type="dxa"/>
+              <w:left w:w="195" w:type="dxa"/>
+              <w:bottom w:w="90" w:type="dxa"/>
+              <w:right w:w="195" w:type="dxa"/>
+            </w:tcMar>
+            <w:vAlign w:val="center"/>
+            <w:hideMark/>
+          </w:tcPr>
+          <w:p>
+            <w:pPr>
+              <w:spacing w:after="0" w:line="240" w:lineRule="auto"/>
+              <w:jc w:val="center"/>
+              <w:rPr>
+                <w:rFonts w:ascii="Helvetica" w:eastAsia="Times New Roman" w:hAnsi="Helvetica" w:cs="Helvetica"/>
+                <w:b/>
+                <w:bCs/>
+              </w:rPr>
+            </w:pPr>
+            <w:r>
+              <w:rPr>
+                <w:rFonts w:ascii="Helvetica" w:eastAsia="Times New Roman" w:hAnsi="Helvetica" w:cs="Helvetica"/>
+                <w:b/>
+                <w:bCs/>
+              </w:rPr>
+              <w:t>Time Finished</w:t>
+            </w:r>
+          </w:p>
+        </w:tc>
+      </w:tr>
+      <w:tr>
+        <w:trPr>
+          <w:trHeight w:val="312"/>
+        </w:trPr>
+        <w:tc>
+          <w:tcPr>
+            <w:tcW w:w="0" w:type="auto"/>
+            <w:tcBorders>
+              <w:top w:val="single" w:sz="6" w:space="0" w:color="DDDDDD"/>
+              <w:left w:val="single" w:sz="6" w:space="0" w:color="DDDDDD"/>
+              <w:bottom w:val="single" w:sz="6" w:space="0" w:color="DDDDDD"/>
+              <w:right w:val="single" w:sz="6" w:space="0" w:color="DDDDDD"/>
+            </w:tcBorders>
+            <w:shd w:val="clear" w:color="auto" w:fill="FFFFFF"/>
+            <w:tcMar>
+              <w:top w:w="90" w:type="dxa"/>
+              <w:left w:w="195" w:type="dxa"/>
+              <w:bottom w:w="90" w:type="dxa"/>
+              <w:right w:w="195" w:type="dxa"/>
+            </w:tcMar>
+            <w:vAlign w:val="center"/>
+            <w:hideMark/>
+          </w:tcPr>
+          <w:p>
+            <w:pPr>
+              <w:spacing w:after="0" w:line="240" w:lineRule="auto"/>
+              <w:rPr>
+                <w:rFonts w:ascii="Helvetica" w:eastAsia="Times New Roman" w:hAnsi="Helvetica" w:cs="Helvetica"/>
+              </w:rPr>
+            </w:pPr>
+            <w:r>
+              <w:rPr>
+                <w:rFonts w:ascii="Helvetica" w:eastAsia="Times New Roman" w:hAnsi="Helvetica" w:cs="Helvetica"/>
+              </w:rPr>
+              <w:t>Update Board-Game Layout</w:t>
+            </w:r>
+          </w:p>
+        </w:tc>
+        <w:tc>
+          <w:tcPr>
+            <w:tcW w:w="0" w:type="auto"/>
+            <w:tcBorders>
+              <w:top w:val="single" w:sz="6" w:space="0" w:color="DDDDDD"/>
+              <w:left w:val="single" w:sz="6" w:space="0" w:color="DDDDDD"/>
+              <w:bottom w:val="single" w:sz="6" w:space="0" w:color="DDDDDD"/>
+              <w:right w:val="single" w:sz="6" w:space="0" w:color="DDDDDD"/>
+            </w:tcBorders>
+            <w:shd w:val="clear" w:color="auto" w:fill="FFFFFF"/>
+            <w:tcMar>
+              <w:top w:w="90" w:type="dxa"/>
+              <w:left w:w="195" w:type="dxa"/>
+              <w:bottom w:w="90" w:type="dxa"/>
+              <w:right w:w="195" w:type="dxa"/>
+            </w:tcMar>
+            <w:vAlign w:val="center"/>
+            <w:hideMark/>
+          </w:tcPr>
+          <w:p>
+            <w:pPr>
+              <w:spacing w:after="0" w:line="240" w:lineRule="auto"/>
+              <w:rPr>
+                <w:rFonts w:ascii="Helvetica" w:eastAsia="Times New Roman" w:hAnsi="Helvetica" w:cs="Helvetica"/>
+              </w:rPr>
+            </w:pPr>
+            <w:r>
+              <w:rPr>
+                <w:rFonts w:ascii="Helvetica" w:eastAsia="Times New Roman" w:hAnsi="Helvetica" w:cs="Helvetica"/>
+              </w:rPr>
+              <w:t>4</w:t>
+            </w:r>
+          </w:p>
+        </w:tc>
+      </w:tr>
+      <w:tr>
+        <w:trPr>
+          <w:trHeight w:val="312"/>
+        </w:trPr>
+        <w:tc>
+          <w:tcPr>
+            <w:tcW w:w="0" w:type="auto"/>
+            <w:tcBorders>
+              <w:top w:val="single" w:sz="6" w:space="0" w:color="DDDDDD"/>
+              <w:left w:val="single" w:sz="6" w:space="0" w:color="DDDDDD"/>
+              <w:bottom w:val="single" w:sz="6" w:space="0" w:color="DDDDDD"/>
+              <w:right w:val="single" w:sz="6" w:space="0" w:color="DDDDDD"/>
+            </w:tcBorders>
+            <w:shd w:val="clear" w:color="auto" w:fill="F8F8F8"/>
+            <w:tcMar>
+              <w:top w:w="90" w:type="dxa"/>
+              <w:left w:w="195" w:type="dxa"/>
+              <w:bottom w:w="90" w:type="dxa"/>
+              <w:right w:w="195" w:type="dxa"/>
+            </w:tcMar>
+            <w:vAlign w:val="center"/>
+            <w:hideMark/>
+          </w:tcPr>
+          <w:p>
+            <w:pPr>
+              <w:spacing w:after="0" w:line="240" w:lineRule="auto"/>
+              <w:rPr>
+                <w:rFonts w:ascii="Helvetica" w:eastAsia="Times New Roman" w:hAnsi="Helvetica" w:cs="Helvetica"/>
+              </w:rPr>
+            </w:pPr>
+            <w:r>
+              <w:rPr>
+                <w:rFonts w:ascii="Helvetica" w:eastAsia="Times New Roman" w:hAnsi="Helvetica" w:cs="Helvetica"/>
+              </w:rPr>
+              <w:t>Perfect Command Transcribing</w:t>
+            </w:r>
+          </w:p>
+        </w:tc>
+        <w:tc>
+          <w:tcPr>
+            <w:tcW w:w="0" w:type="auto"/>
+            <w:tcBorders>
+              <w:top w:val="single" w:sz="6" w:space="0" w:color="DDDDDD"/>
+              <w:left w:val="single" w:sz="6" w:space="0" w:color="DDDDDD"/>
+              <w:bottom w:val="single" w:sz="6" w:space="0" w:color="DDDDDD"/>
+              <w:right w:val="single" w:sz="6" w:space="0" w:color="DDDDDD"/>
+            </w:tcBorders>
+            <w:shd w:val="clear" w:color="auto" w:fill="F8F8F8"/>
+            <w:tcMar>
+              <w:top w:w="90" w:type="dxa"/>
+              <w:left w:w="195" w:type="dxa"/>
+              <w:bottom w:w="90" w:type="dxa"/>
+              <w:right w:w="195" w:type="dxa"/>
+            </w:tcMar>
+            <w:vAlign w:val="center"/>
+            <w:hideMark/>
+          </w:tcPr>
+          <w:p>
+            <w:pPr>
+              <w:spacing w:after="0" w:line="240" w:lineRule="auto"/>
+              <w:rPr>
+                <w:rFonts w:ascii="Helvetica" w:eastAsia="Times New Roman" w:hAnsi="Helvetica" w:cs="Helvetica"/>
+              </w:rPr>
+            </w:pPr>
+            <w:r>
+              <w:rPr>
+                <w:rFonts w:ascii="Helvetica" w:eastAsia="Times New Roman" w:hAnsi="Helvetica" w:cs="Helvetica"/>
+              </w:rPr>
+              <w:t>2</w:t>
+            </w:r>
+          </w:p>
+        </w:tc>
+      </w:tr>
+      <w:tr>
+        <w:trPr>
+          <w:trHeight w:val="312"/>
+        </w:trPr>
+        <w:tc>
+          <w:tcPr>
+            <w:tcW w:w="0" w:type="auto"/>
+            <w:tcBorders>
+              <w:top w:val="single" w:sz="6" w:space="0" w:color="DDDDDD"/>
+              <w:left w:val="single" w:sz="6" w:space="0" w:color="DDDDDD"/>
+              <w:bottom w:val="single" w:sz="6" w:space="0" w:color="DDDDDD"/>
+              <w:right w:val="single" w:sz="6" w:space="0" w:color="DDDDDD"/>
+            </w:tcBorders>
+            <w:shd w:val="clear" w:color="auto" w:fill="FFFFFF"/>
+            <w:tcMar>
+              <w:top w:w="90" w:type="dxa"/>
+              <w:left w:w="195" w:type="dxa"/>
+              <w:bottom w:w="90" w:type="dxa"/>
+              <w:right w:w="195" w:type="dxa"/>
+            </w:tcMar>
+            <w:vAlign w:val="center"/>
+            <w:hideMark/>
+          </w:tcPr>
+          <w:p>
+            <w:pPr>
+              <w:spacing w:after="0" w:line="240" w:lineRule="auto"/>
+              <w:rPr>
+                <w:rFonts w:ascii="Helvetica" w:eastAsia="Times New Roman" w:hAnsi="Helvetica" w:cs="Helvetica"/>
+              </w:rPr>
+            </w:pPr>
+            <w:r>
+              <w:rPr>
+                <w:rFonts w:ascii="Helvetica" w:eastAsia="Times New Roman" w:hAnsi="Helvetica" w:cs="Helvetica"/>
+              </w:rPr>
+              <w:t>Creation of GUI Class</w:t>
+            </w:r>
+          </w:p>
+        </w:tc>
+        <w:tc>
+          <w:tcPr>
+            <w:tcW w:w="0" w:type="auto"/>
+            <w:tcBorders>
+              <w:top w:val="single" w:sz="6" w:space="0" w:color="DDDDDD"/>
+              <w:left w:val="single" w:sz="6" w:space="0" w:color="DDDDDD"/>
+              <w:bottom w:val="single" w:sz="6" w:space="0" w:color="DDDDDD"/>
+              <w:right w:val="single" w:sz="6" w:space="0" w:color="DDDDDD"/>
+            </w:tcBorders>
+            <w:shd w:val="clear" w:color="auto" w:fill="FFFFFF"/>
+            <w:tcMar>
+              <w:top w:w="90" w:type="dxa"/>
+              <w:left w:w="195" w:type="dxa"/>
+              <w:bottom w:w="90" w:type="dxa"/>
+              <w:right w:w="195" w:type="dxa"/>
+            </w:tcMar>
+            <w:vAlign w:val="center"/>
+            <w:hideMark/>
+          </w:tcPr>
+          <w:p>
+            <w:pPr>
+              <w:spacing w:after="0" w:line="240" w:lineRule="auto"/>
+              <w:rPr>
+                <w:rFonts w:ascii="Helvetica" w:eastAsia="Times New Roman" w:hAnsi="Helvetica" w:cs="Helvetica"/>
+              </w:rPr>
+            </w:pPr>
+            <w:r>
+              <w:rPr>
+                <w:rFonts w:ascii="Helvetica" w:eastAsia="Times New Roman" w:hAnsi="Helvetica" w:cs="Helvetica"/>
+              </w:rPr>
+              <w:t>3</w:t>
+            </w:r>
+          </w:p>
+        </w:tc>
+      </w:tr>
+      <w:tr>
+        <w:trPr>
+          <w:trHeight w:val="312"/>
+        </w:trPr>
+        <w:tc>
+          <w:tcPr>
+            <w:tcW w:w="0" w:type="auto"/>
+            <w:tcBorders>
+              <w:top w:val="single" w:sz="6" w:space="0" w:color="DDDDDD"/>
+              <w:left w:val="single" w:sz="6" w:space="0" w:color="DDDDDD"/>
+              <w:bottom w:val="single" w:sz="6" w:space="0" w:color="DDDDDD"/>
+              <w:right w:val="single" w:sz="6" w:space="0" w:color="DDDDDD"/>
+            </w:tcBorders>
+            <w:shd w:val="clear" w:color="auto" w:fill="F8F8F8"/>
+            <w:tcMar>
+              <w:top w:w="90" w:type="dxa"/>
+              <w:left w:w="195" w:type="dxa"/>
+              <w:bottom w:w="90" w:type="dxa"/>
+              <w:right w:w="195" w:type="dxa"/>
+            </w:tcMar>
+            <w:vAlign w:val="center"/>
+            <w:hideMark/>
+          </w:tcPr>
+          <w:p>
+            <w:pPr>
+              <w:spacing w:after="0" w:line="240" w:lineRule="auto"/>
+              <w:rPr>
+                <w:rFonts w:ascii="Helvetica" w:eastAsia="Times New Roman" w:hAnsi="Helvetica" w:cs="Helvetica"/>
+              </w:rPr>
+            </w:pPr>
+            <w:r>
+              <w:rPr>
+                <w:rFonts w:ascii="Helvetica" w:eastAsia="Times New Roman" w:hAnsi="Helvetica" w:cs="Helvetica"/>
+              </w:rPr>
+              <w:t>GUI Client: Added functionality to buttons</w:t>
+            </w:r>
+          </w:p>
+        </w:tc>
+        <w:tc>
+          <w:tcPr>
+            <w:tcW w:w="0" w:type="auto"/>
+            <w:tcBorders>
+              <w:top w:val="single" w:sz="6" w:space="0" w:color="DDDDDD"/>
+              <w:left w:val="single" w:sz="6" w:space="0" w:color="DDDDDD"/>
+              <w:bottom w:val="single" w:sz="6" w:space="0" w:color="DDDDDD"/>
+              <w:right w:val="single" w:sz="6" w:space="0" w:color="DDDDDD"/>
+            </w:tcBorders>
+            <w:shd w:val="clear" w:color="auto" w:fill="F8F8F8"/>
+            <w:tcMar>
+              <w:top w:w="90" w:type="dxa"/>
+              <w:left w:w="195" w:type="dxa"/>
+              <w:bottom w:w="90" w:type="dxa"/>
+              <w:right w:w="195" w:type="dxa"/>
+            </w:tcMar>
+            <w:vAlign w:val="center"/>
+            <w:hideMark/>
+          </w:tcPr>
+          <w:p>
+            <w:pPr>
+              <w:spacing w:after="0" w:line="240" w:lineRule="auto"/>
+              <w:rPr>
+                <w:rFonts w:ascii="Helvetica" w:eastAsia="Times New Roman" w:hAnsi="Helvetica" w:cs="Helvetica"/>
+              </w:rPr>
+            </w:pPr>
+            <w:r>
+              <w:rPr>
+                <w:rFonts w:ascii="Helvetica" w:eastAsia="Times New Roman" w:hAnsi="Helvetica" w:cs="Helvetica"/>
+              </w:rPr>
+              <w:t>2</w:t>
+            </w:r>
+          </w:p>
+        </w:tc>
+      </w:tr>
+      <w:tr>
+        <w:trPr>
+          <w:trHeight w:val="500"/>
+        </w:trPr>
+        <w:tc>
+          <w:tcPr>
+            <w:tcW w:w="0" w:type="auto"/>
+            <w:tcBorders>
+              <w:top w:val="single" w:sz="6" w:space="0" w:color="DDDDDD"/>
+              <w:left w:val="single" w:sz="6" w:space="0" w:color="DDDDDD"/>
+              <w:bottom w:val="single" w:sz="6" w:space="0" w:color="DDDDDD"/>
+              <w:right w:val="single" w:sz="6" w:space="0" w:color="DDDDDD"/>
+            </w:tcBorders>
+            <w:shd w:val="clear" w:color="auto" w:fill="FFFFFF"/>
+            <w:tcMar>
+              <w:top w:w="90" w:type="dxa"/>
+              <w:left w:w="195" w:type="dxa"/>
+              <w:bottom w:w="90" w:type="dxa"/>
+              <w:right w:w="195" w:type="dxa"/>
+            </w:tcMar>
+            <w:vAlign w:val="center"/>
+            <w:hideMark/>
+          </w:tcPr>
+          <w:p>
+            <w:pPr>
+              <w:spacing w:after="0" w:line="240" w:lineRule="auto"/>
+              <w:rPr>
+                <w:rFonts w:ascii="Helvetica" w:eastAsia="Times New Roman" w:hAnsi="Helvetica" w:cs="Helvetica"/>
+              </w:rPr>
+            </w:pPr>
+            <w:r>
+              <w:rPr>
+                <w:rFonts w:ascii="Helvetica" w:eastAsia="Times New Roman" w:hAnsi="Helvetica" w:cs="Helvetica"/>
+              </w:rPr>
+              <w:t>GUI Client: Connecting to server</w:t>
+            </w:r>
+          </w:p>
+        </w:tc>
+        <w:tc>
+          <w:tcPr>
+            <w:tcW w:w="0" w:type="auto"/>
+            <w:tcBorders>
+              <w:top w:val="single" w:sz="6" w:space="0" w:color="DDDDDD"/>
+              <w:left w:val="single" w:sz="6" w:space="0" w:color="DDDDDD"/>
+              <w:bottom w:val="single" w:sz="6" w:space="0" w:color="DDDDDD"/>
+              <w:right w:val="single" w:sz="6" w:space="0" w:color="DDDDDD"/>
+            </w:tcBorders>
+            <w:shd w:val="clear" w:color="auto" w:fill="FFFFFF"/>
+            <w:tcMar>
+              <w:top w:w="90" w:type="dxa"/>
+              <w:left w:w="195" w:type="dxa"/>
+              <w:bottom w:w="90" w:type="dxa"/>
+              <w:right w:w="195" w:type="dxa"/>
+            </w:tcMar>
+            <w:vAlign w:val="center"/>
+            <w:hideMark/>
+          </w:tcPr>
+          <w:p>
+            <w:pPr>
+              <w:spacing w:after="0" w:line="240" w:lineRule="auto"/>
+              <w:rPr>
+                <w:rFonts w:ascii="Helvetica" w:eastAsia="Times New Roman" w:hAnsi="Helvetica" w:cs="Helvetica"/>
+              </w:rPr>
+            </w:pPr>
+            <w:r>
+              <w:rPr>
+                <w:rFonts w:ascii="Helvetica" w:eastAsia="Times New Roman" w:hAnsi="Helvetica" w:cs="Helvetica"/>
+              </w:rPr>
+              <w:t>3</w:t>
+            </w:r>
+          </w:p>
+        </w:tc>
+      </w:tr>
+      <w:tr>
+        <w:trPr>
+          <w:trHeight w:val="312"/>
+        </w:trPr>
+        <w:tc>
+          <w:tcPr>
+            <w:tcW w:w="0" w:type="auto"/>
+            <w:tcBorders>
+              <w:top w:val="single" w:sz="6" w:space="0" w:color="DDDDDD"/>
+              <w:left w:val="single" w:sz="6" w:space="0" w:color="DDDDDD"/>
+              <w:bottom w:val="single" w:sz="6" w:space="0" w:color="DDDDDD"/>
+              <w:right w:val="single" w:sz="6" w:space="0" w:color="DDDDDD"/>
+            </w:tcBorders>
+            <w:shd w:val="clear" w:color="auto" w:fill="F8F8F8"/>
+            <w:tcMar>
+              <w:top w:w="90" w:type="dxa"/>
+              <w:left w:w="195" w:type="dxa"/>
+              <w:bottom w:w="90" w:type="dxa"/>
+              <w:right w:w="195" w:type="dxa"/>
+            </w:tcMar>
+            <w:vAlign w:val="center"/>
+            <w:hideMark/>
+          </w:tcPr>
+          <w:p>
+            <w:pPr>
+              <w:spacing w:after="0" w:line="240" w:lineRule="auto"/>
+              <w:rPr>
+                <w:rFonts w:ascii="Helvetica" w:eastAsia="Times New Roman" w:hAnsi="Helvetica" w:cs="Helvetica"/>
+              </w:rPr>
+            </w:pPr>
+            <w:r>
+              <w:rPr>
+                <w:rFonts w:ascii="Helvetica" w:eastAsia="Times New Roman" w:hAnsi="Helvetica" w:cs="Helvetica"/>
+              </w:rPr>
+              <w:t>GUI Client: Sending move to server</w:t>
+            </w:r>
+          </w:p>
+        </w:tc>
+        <w:tc>
+          <w:tcPr>
+            <w:tcW w:w="0" w:type="auto"/>
+            <w:tcBorders>
+              <w:top w:val="single" w:sz="6" w:space="0" w:color="DDDDDD"/>
+              <w:left w:val="single" w:sz="6" w:space="0" w:color="DDDDDD"/>
+              <w:bottom w:val="single" w:sz="6" w:space="0" w:color="DDDDDD"/>
+              <w:right w:val="single" w:sz="6" w:space="0" w:color="DDDDDD"/>
+            </w:tcBorders>
+            <w:shd w:val="clear" w:color="auto" w:fill="F8F8F8"/>
+            <w:tcMar>
+              <w:top w:w="90" w:type="dxa"/>
+              <w:left w:w="195" w:type="dxa"/>
+              <w:bottom w:w="90" w:type="dxa"/>
+              <w:right w:w="195" w:type="dxa"/>
+            </w:tcMar>
+            <w:vAlign w:val="center"/>
+            <w:hideMark/>
+          </w:tcPr>
+          <w:p>
+            <w:pPr>
+              <w:spacing w:after="0" w:line="240" w:lineRule="auto"/>
+              <w:rPr>
+                <w:rFonts w:ascii="Helvetica" w:eastAsia="Times New Roman" w:hAnsi="Helvetica" w:cs="Helvetica"/>
+              </w:rPr>
+            </w:pPr>
+            <w:r>
+              <w:rPr>
+                <w:rFonts w:ascii="Helvetica" w:eastAsia="Times New Roman" w:hAnsi="Helvetica" w:cs="Helvetica"/>
+              </w:rPr>
+              <w:t>2</w:t>
+            </w:r>
+          </w:p>
+        </w:tc>
+      </w:tr>
+      <w:tr>
+        <w:trPr>
+          <w:trHeight w:val="312"/>
+        </w:trPr>
+        <w:tc>
+          <w:tcPr>
+            <w:tcW w:w="0" w:type="auto"/>
+            <w:tcBorders>
+              <w:top w:val="single" w:sz="6" w:space="0" w:color="DDDDDD"/>
+              <w:left w:val="single" w:sz="6" w:space="0" w:color="DDDDDD"/>
+              <w:bottom w:val="single" w:sz="6" w:space="0" w:color="DDDDDD"/>
+              <w:right w:val="single" w:sz="6" w:space="0" w:color="DDDDDD"/>
+            </w:tcBorders>
+            <w:shd w:val="clear" w:color="auto" w:fill="FFFFFF"/>
+            <w:tcMar>
+              <w:top w:w="90" w:type="dxa"/>
+              <w:left w:w="195" w:type="dxa"/>
+              <w:bottom w:w="90" w:type="dxa"/>
+              <w:right w:w="195" w:type="dxa"/>
+            </w:tcMar>
+            <w:vAlign w:val="center"/>
+            <w:hideMark/>
+          </w:tcPr>
+          <w:p>
+            <w:pPr>
+              <w:spacing w:after="0" w:line="240" w:lineRule="auto"/>
+              <w:rPr>
+                <w:rFonts w:ascii="Helvetica" w:eastAsia="Times New Roman" w:hAnsi="Helvetica" w:cs="Helvetica"/>
+              </w:rPr>
+            </w:pPr>
+            <w:r>
+              <w:rPr>
+                <w:rFonts w:ascii="Helvetica" w:eastAsia="Times New Roman" w:hAnsi="Helvetica" w:cs="Helvetica"/>
+              </w:rPr>
+              <w:t>GUI Client: Interpret server responses</w:t>
+            </w:r>
+          </w:p>
+        </w:tc>
+        <w:tc>
+          <w:tcPr>
+            <w:tcW w:w="0" w:type="auto"/>
+            <w:tcBorders>
+              <w:top w:val="single" w:sz="6" w:space="0" w:color="DDDDDD"/>
+              <w:left w:val="single" w:sz="6" w:space="0" w:color="DDDDDD"/>
+              <w:bottom w:val="single" w:sz="6" w:space="0" w:color="DDDDDD"/>
+              <w:right w:val="single" w:sz="6" w:space="0" w:color="DDDDDD"/>
+            </w:tcBorders>
+            <w:shd w:val="clear" w:color="auto" w:fill="FFFFFF"/>
+            <w:tcMar>
+              <w:top w:w="90" w:type="dxa"/>
+              <w:left w:w="195" w:type="dxa"/>
+              <w:bottom w:w="90" w:type="dxa"/>
+              <w:right w:w="195" w:type="dxa"/>
+            </w:tcMar>
+            <w:vAlign w:val="center"/>
+            <w:hideMark/>
+          </w:tcPr>
+          <w:p>
+            <w:pPr>
+              <w:spacing w:after="0" w:line="240" w:lineRule="auto"/>
+              <w:rPr>
+                <w:rFonts w:ascii="Helvetica" w:eastAsia="Times New Roman" w:hAnsi="Helvetica" w:cs="Helvetica"/>
+              </w:rPr>
+            </w:pPr>
+            <w:r>
+              <w:rPr>
+                <w:rFonts w:ascii="Helvetica" w:eastAsia="Times New Roman" w:hAnsi="Helvetica" w:cs="Helvetica"/>
+              </w:rPr>
+              <w:t>2</w:t>
+            </w:r>
+          </w:p>
+        </w:tc>
+      </w:tr>
+      <w:tr>
+        <w:trPr>
+          <w:trHeight w:val="312"/>
+        </w:trPr>
+        <w:tc>
+          <w:tcPr>
+            <w:tcW w:w="0" w:type="auto"/>
+            <w:tcBorders>
+              <w:top w:val="single" w:sz="6" w:space="0" w:color="DDDDDD"/>
+              <w:left w:val="single" w:sz="6" w:space="0" w:color="DDDDDD"/>
+              <w:bottom w:val="single" w:sz="6" w:space="0" w:color="DDDDDD"/>
+              <w:right w:val="single" w:sz="6" w:space="0" w:color="DDDDDD"/>
+            </w:tcBorders>
+            <w:shd w:val="clear" w:color="auto" w:fill="F8F8F8"/>
+            <w:tcMar>
+              <w:top w:w="90" w:type="dxa"/>
+              <w:left w:w="195" w:type="dxa"/>
+              <w:bottom w:w="90" w:type="dxa"/>
+              <w:right w:w="195" w:type="dxa"/>
+            </w:tcMar>
+            <w:vAlign w:val="center"/>
+            <w:hideMark/>
+          </w:tcPr>
+          <w:p>
+            <w:pPr>
+              <w:spacing w:after="0" w:line="240" w:lineRule="auto"/>
+              <w:rPr>
+                <w:rFonts w:ascii="Helvetica" w:eastAsia="Times New Roman" w:hAnsi="Helvetica" w:cs="Helvetica"/>
+              </w:rPr>
+            </w:pPr>
+            <w:r>
+              <w:rPr>
+                <w:rFonts w:ascii="Helvetica" w:eastAsia="Times New Roman" w:hAnsi="Helvetica" w:cs="Helvetica"/>
+              </w:rPr>
+              <w:t>GUI Client: Display Board</w:t>
+            </w:r>
+          </w:p>
+        </w:tc>
+        <w:tc>
+          <w:tcPr>
+            <w:tcW w:w="0" w:type="auto"/>
+            <w:tcBorders>
+              <w:top w:val="single" w:sz="6" w:space="0" w:color="DDDDDD"/>
+              <w:left w:val="single" w:sz="6" w:space="0" w:color="DDDDDD"/>
+              <w:bottom w:val="single" w:sz="6" w:space="0" w:color="DDDDDD"/>
+              <w:right w:val="single" w:sz="6" w:space="0" w:color="DDDDDD"/>
+            </w:tcBorders>
+            <w:shd w:val="clear" w:color="auto" w:fill="F8F8F8"/>
+            <w:tcMar>
+              <w:top w:w="90" w:type="dxa"/>
+              <w:left w:w="195" w:type="dxa"/>
+              <w:bottom w:w="90" w:type="dxa"/>
+              <w:right w:w="195" w:type="dxa"/>
+            </w:tcMar>
+            <w:vAlign w:val="center"/>
+            <w:hideMark/>
+          </w:tcPr>
+          <w:p>
+            <w:pPr>
+              <w:spacing w:after="0" w:line="240" w:lineRule="auto"/>
+              <w:rPr>
+                <w:rFonts w:ascii="Helvetica" w:eastAsia="Times New Roman" w:hAnsi="Helvetica" w:cs="Helvetica"/>
+              </w:rPr>
+            </w:pPr>
+            <w:r>
+              <w:rPr>
+                <w:rFonts w:ascii="Helvetica" w:eastAsia="Times New Roman" w:hAnsi="Helvetica" w:cs="Helvetica"/>
+              </w:rPr>
+              <w:t>1</w:t>
+            </w:r>
+          </w:p>
+        </w:tc>
+      </w:tr>
+      <w:tr>
+        <w:trPr>
+          <w:trHeight w:val="312"/>
+        </w:trPr>
+        <w:tc>
+          <w:tcPr>
+            <w:tcW w:w="0" w:type="auto"/>
+            <w:tcBorders>
+              <w:top w:val="single" w:sz="6" w:space="0" w:color="DDDDDD"/>
+              <w:left w:val="single" w:sz="6" w:space="0" w:color="DDDDDD"/>
+              <w:bottom w:val="single" w:sz="6" w:space="0" w:color="DDDDDD"/>
+              <w:right w:val="single" w:sz="6" w:space="0" w:color="DDDDDD"/>
+            </w:tcBorders>
+            <w:shd w:val="clear" w:color="auto" w:fill="FFFFFF"/>
+            <w:tcMar>
+              <w:top w:w="90" w:type="dxa"/>
+              <w:left w:w="195" w:type="dxa"/>
+              <w:bottom w:w="90" w:type="dxa"/>
+              <w:right w:w="195" w:type="dxa"/>
+            </w:tcMar>
+            <w:vAlign w:val="center"/>
+            <w:hideMark/>
+          </w:tcPr>
+          <w:p>
+            <w:pPr>
+              <w:spacing w:after="0" w:line="240" w:lineRule="auto"/>
+              <w:rPr>
+                <w:rFonts w:ascii="Helvetica" w:eastAsia="Times New Roman" w:hAnsi="Helvetica" w:cs="Helvetica"/>
+              </w:rPr>
+            </w:pPr>
+            <w:r>
+              <w:rPr>
+                <w:rFonts w:ascii="Helvetica" w:eastAsia="Times New Roman" w:hAnsi="Helvetica" w:cs="Helvetica"/>
+              </w:rPr>
+              <w:t>GUI Client: Fixed row and columns</w:t>
+            </w:r>
+          </w:p>
+        </w:tc>
+        <w:tc>
+          <w:tcPr>
+            <w:tcW w:w="0" w:type="auto"/>
+            <w:tcBorders>
+              <w:top w:val="single" w:sz="6" w:space="0" w:color="DDDDDD"/>
+              <w:left w:val="single" w:sz="6" w:space="0" w:color="DDDDDD"/>
+              <w:bottom w:val="single" w:sz="6" w:space="0" w:color="DDDDDD"/>
+              <w:right w:val="single" w:sz="6" w:space="0" w:color="DDDDDD"/>
+            </w:tcBorders>
+            <w:shd w:val="clear" w:color="auto" w:fill="FFFFFF"/>
+            <w:tcMar>
+              <w:top w:w="90" w:type="dxa"/>
+              <w:left w:w="195" w:type="dxa"/>
+              <w:bottom w:w="90" w:type="dxa"/>
+              <w:right w:w="195" w:type="dxa"/>
+            </w:tcMar>
+            <w:vAlign w:val="center"/>
+            <w:hideMark/>
+          </w:tcPr>
+          <w:p>
+            <w:pPr>
+              <w:spacing w:after="0" w:line="240" w:lineRule="auto"/>
+              <w:rPr>
+                <w:rFonts w:ascii="Helvetica" w:eastAsia="Times New Roman" w:hAnsi="Helvetica" w:cs="Helvetica"/>
+              </w:rPr>
+            </w:pPr>
+            <w:r>
+              <w:rPr>
+                <w:rFonts w:ascii="Helvetica" w:eastAsia="Times New Roman" w:hAnsi="Helvetica" w:cs="Helvetica"/>
+              </w:rPr>
+              <w:t>1</w:t>
+            </w:r>
+          </w:p>
+        </w:tc>
+      </w:tr>
+      <w:tr>
+        <w:trPr>
+          <w:trHeight w:val="312"/>
+        </w:trPr>
+        <w:tc>
+          <w:tcPr>
+            <w:tcW w:w="0" w:type="auto"/>
+            <w:tcBorders>
+              <w:top w:val="single" w:sz="6" w:space="0" w:color="DDDDDD"/>
+              <w:left w:val="single" w:sz="6" w:space="0" w:color="DDDDDD"/>
+              <w:bottom w:val="single" w:sz="6" w:space="0" w:color="DDDDDD"/>
+              <w:right w:val="single" w:sz="6" w:space="0" w:color="DDDDDD"/>
+            </w:tcBorders>
+            <w:shd w:val="clear" w:color="auto" w:fill="F8F8F8"/>
+            <w:tcMar>
+              <w:top w:w="90" w:type="dxa"/>
+              <w:left w:w="195" w:type="dxa"/>
+              <w:bottom w:w="90" w:type="dxa"/>
+              <w:right w:w="195" w:type="dxa"/>
+            </w:tcMar>
+            <w:vAlign w:val="center"/>
+            <w:hideMark/>
+          </w:tcPr>
+          <w:p>
+            <w:pPr>
+              <w:spacing w:after="0" w:line="240" w:lineRule="auto"/>
+              <w:rPr>
+                <w:rFonts w:ascii="Helvetica" w:eastAsia="Times New Roman" w:hAnsi="Helvetica" w:cs="Helvetica"/>
+              </w:rPr>
+            </w:pPr>
+            <w:r>
+              <w:rPr>
+                <w:rFonts w:ascii="Helvetica" w:eastAsia="Times New Roman" w:hAnsi="Helvetica" w:cs="Helvetica"/>
+              </w:rPr>
+              <w:t>GUI Client: Testing user access</w:t>
+            </w:r>
+          </w:p>
+        </w:tc>
+        <w:tc>
+          <w:tcPr>
+            <w:tcW w:w="0" w:type="auto"/>
+            <w:tcBorders>
+              <w:top w:val="single" w:sz="6" w:space="0" w:color="DDDDDD"/>
+              <w:left w:val="single" w:sz="6" w:space="0" w:color="DDDDDD"/>
+              <w:bottom w:val="single" w:sz="6" w:space="0" w:color="DDDDDD"/>
+              <w:right w:val="single" w:sz="6" w:space="0" w:color="DDDDDD"/>
+            </w:tcBorders>
+            <w:shd w:val="clear" w:color="auto" w:fill="F8F8F8"/>
+            <w:tcMar>
+              <w:top w:w="90" w:type="dxa"/>
+              <w:left w:w="195" w:type="dxa"/>
+              <w:bottom w:w="90" w:type="dxa"/>
+              <w:right w:w="195" w:type="dxa"/>
+            </w:tcMar>
+            <w:vAlign w:val="center"/>
+            <w:hideMark/>
+          </w:tcPr>
+          <w:p>
+            <w:pPr>
+              <w:spacing w:after="0" w:line="240" w:lineRule="auto"/>
+              <w:rPr>
+                <w:rFonts w:ascii="Helvetica" w:eastAsia="Times New Roman" w:hAnsi="Helvetica" w:cs="Helvetica"/>
+              </w:rPr>
+            </w:pPr>
+            <w:r>
+              <w:rPr>
+                <w:rFonts w:ascii="Helvetica" w:eastAsia="Times New Roman" w:hAnsi="Helvetica" w:cs="Helvetica"/>
+              </w:rPr>
+              <w:t>1</w:t>
+            </w:r>
+          </w:p>
+        </w:tc>
+      </w:tr>
+      <w:tr>
+        <w:trPr>
+          <w:trHeight w:val="312"/>
+        </w:trPr>
+        <w:tc>
+          <w:tcPr>
+            <w:tcW w:w="0" w:type="auto"/>
+            <w:tcBorders>
+              <w:top w:val="single" w:sz="6" w:space="0" w:color="DDDDDD"/>
+              <w:left w:val="single" w:sz="6" w:space="0" w:color="DDDDDD"/>
+              <w:bottom w:val="single" w:sz="6" w:space="0" w:color="DDDDDD"/>
+              <w:right w:val="single" w:sz="6" w:space="0" w:color="DDDDDD"/>
+            </w:tcBorders>
+            <w:shd w:val="clear" w:color="auto" w:fill="FFFFFF"/>
+            <w:tcMar>
+              <w:top w:w="90" w:type="dxa"/>
+              <w:left w:w="195" w:type="dxa"/>
+              <w:bottom w:w="90" w:type="dxa"/>
+              <w:right w:w="195" w:type="dxa"/>
+            </w:tcMar>
+            <w:vAlign w:val="center"/>
+            <w:hideMark/>
+          </w:tcPr>
+          <w:p>
+            <w:pPr>
+              <w:spacing w:after="0" w:line="240" w:lineRule="auto"/>
+              <w:rPr>
+                <w:rFonts w:ascii="Helvetica" w:eastAsia="Times New Roman" w:hAnsi="Helvetica" w:cs="Helvetica"/>
+              </w:rPr>
+            </w:pPr>
+            <w:r>
+              <w:rPr>
+                <w:rFonts w:ascii="Helvetica" w:eastAsia="Times New Roman" w:hAnsi="Helvetica" w:cs="Helvetica"/>
+              </w:rPr>
+              <w:t>GUI Client: Added images</w:t>
+            </w:r>
+          </w:p>
+        </w:tc>
+        <w:tc>
+          <w:tcPr>
+            <w:tcW w:w="0" w:type="auto"/>
+            <w:tcBorders>
+              <w:top w:val="single" w:sz="6" w:space="0" w:color="DDDDDD"/>
+              <w:left w:val="single" w:sz="6" w:space="0" w:color="DDDDDD"/>
+              <w:bottom w:val="single" w:sz="6" w:space="0" w:color="DDDDDD"/>
+              <w:right w:val="single" w:sz="6" w:space="0" w:color="DDDDDD"/>
+            </w:tcBorders>
+            <w:shd w:val="clear" w:color="auto" w:fill="FFFFFF"/>
+            <w:tcMar>
+              <w:top w:w="90" w:type="dxa"/>
+              <w:left w:w="195" w:type="dxa"/>
+              <w:bottom w:w="90" w:type="dxa"/>
+              <w:right w:w="195" w:type="dxa"/>
+            </w:tcMar>
+            <w:vAlign w:val="center"/>
+            <w:hideMark/>
+          </w:tcPr>
+          <w:p>
+            <w:pPr>
+              <w:spacing w:after="0" w:line="240" w:lineRule="auto"/>
+              <w:rPr>
+                <w:rFonts w:ascii="Helvetica" w:eastAsia="Times New Roman" w:hAnsi="Helvetica" w:cs="Helvetica"/>
+              </w:rPr>
+            </w:pPr>
+            <w:r>
+              <w:rPr>
+                <w:rFonts w:ascii="Helvetica" w:eastAsia="Times New Roman" w:hAnsi="Helvetica" w:cs="Helvetica"/>
+              </w:rPr>
+              <w:t>1</w:t>
+            </w:r>
+          </w:p>
+        </w:tc>
+      </w:tr>
+      <w:tr>
+        <w:trPr>
+          <w:trHeight w:val="312"/>
+        </w:trPr>
+        <w:tc>
+          <w:tcPr>
+            <w:tcW w:w="0" w:type="auto"/>
+            <w:tcBorders>
+              <w:top w:val="single" w:sz="6" w:space="0" w:color="DDDDDD"/>
+              <w:left w:val="single" w:sz="6" w:space="0" w:color="DDDDDD"/>
+              <w:bottom w:val="single" w:sz="6" w:space="0" w:color="DDDDDD"/>
+              <w:right w:val="single" w:sz="6" w:space="0" w:color="DDDDDD"/>
+            </w:tcBorders>
+            <w:shd w:val="clear" w:color="auto" w:fill="F8F8F8"/>
+            <w:tcMar>
+              <w:top w:w="90" w:type="dxa"/>
+              <w:left w:w="195" w:type="dxa"/>
+              <w:bottom w:w="90" w:type="dxa"/>
+              <w:right w:w="195" w:type="dxa"/>
+            </w:tcMar>
+            <w:vAlign w:val="center"/>
+            <w:hideMark/>
+          </w:tcPr>
+          <w:p>
+            <w:pPr>
+              <w:spacing w:after="0" w:line="240" w:lineRule="auto"/>
+              <w:rPr>
+                <w:rFonts w:ascii="Helvetica" w:eastAsia="Times New Roman" w:hAnsi="Helvetica" w:cs="Helvetica"/>
+              </w:rPr>
+            </w:pPr>
+            <w:r>
+              <w:rPr>
+                <w:rFonts w:ascii="Helvetica" w:eastAsia="Times New Roman" w:hAnsi="Helvetica" w:cs="Helvetica"/>
+              </w:rPr>
+              <w:t>GUI Client: Added buttons</w:t>
+            </w:r>
+          </w:p>
+        </w:tc>
+        <w:tc>
+          <w:tcPr>
+            <w:tcW w:w="0" w:type="auto"/>
+            <w:tcBorders>
+              <w:top w:val="single" w:sz="6" w:space="0" w:color="DDDDDD"/>
+              <w:left w:val="single" w:sz="6" w:space="0" w:color="DDDDDD"/>
+              <w:bottom w:val="single" w:sz="6" w:space="0" w:color="DDDDDD"/>
+              <w:right w:val="single" w:sz="6" w:space="0" w:color="DDDDDD"/>
+            </w:tcBorders>
+            <w:shd w:val="clear" w:color="auto" w:fill="F8F8F8"/>
+            <w:tcMar>
+              <w:top w:w="90" w:type="dxa"/>
+              <w:left w:w="195" w:type="dxa"/>
+              <w:bottom w:w="90" w:type="dxa"/>
+              <w:right w:w="195" w:type="dxa"/>
+            </w:tcMar>
+            <w:vAlign w:val="center"/>
+            <w:hideMark/>
+          </w:tcPr>
+          <w:p>
+            <w:pPr>
+              <w:spacing w:after="0" w:line="240" w:lineRule="auto"/>
+              <w:rPr>
+                <w:rFonts w:ascii="Helvetica" w:eastAsia="Times New Roman" w:hAnsi="Helvetica" w:cs="Helvetica"/>
+              </w:rPr>
+            </w:pPr>
+            <w:r>
+              <w:rPr>
+                <w:rFonts w:ascii="Helvetica" w:eastAsia="Times New Roman" w:hAnsi="Helvetica" w:cs="Helvetica"/>
+              </w:rPr>
+              <w:t>1</w:t>
+            </w:r>
+          </w:p>
+        </w:tc>
+      </w:tr>
+      <w:tr>
+        <w:trPr>
+          <w:trHeight w:val="312"/>
+        </w:trPr>
+        <w:tc>
+          <w:tcPr>
+            <w:tcW w:w="0" w:type="auto"/>
+            <w:tcBorders>
+              <w:top w:val="single" w:sz="6" w:space="0" w:color="DDDDDD"/>
+              <w:left w:val="single" w:sz="6" w:space="0" w:color="DDDDDD"/>
+              <w:bottom w:val="single" w:sz="6" w:space="0" w:color="DDDDDD"/>
+              <w:right w:val="single" w:sz="6" w:space="0" w:color="DDDDDD"/>
+            </w:tcBorders>
+            <w:shd w:val="clear" w:color="auto" w:fill="FFFFFF"/>
+            <w:tcMar>
+              <w:top w:w="90" w:type="dxa"/>
+              <w:left w:w="195" w:type="dxa"/>
+              <w:bottom w:w="90" w:type="dxa"/>
+              <w:right w:w="195" w:type="dxa"/>
+            </w:tcMar>
+            <w:vAlign w:val="center"/>
+            <w:hideMark/>
+          </w:tcPr>
+          <w:p>
+            <w:pPr>
+              <w:spacing w:after="0" w:line="240" w:lineRule="auto"/>
+              <w:rPr>
+                <w:rFonts w:ascii="Helvetica" w:eastAsia="Times New Roman" w:hAnsi="Helvetica" w:cs="Helvetica"/>
+              </w:rPr>
+            </w:pPr>
+            <w:r>
+              <w:rPr>
+                <w:rFonts w:ascii="Helvetica" w:eastAsia="Times New Roman" w:hAnsi="Helvetica" w:cs="Helvetica"/>
+              </w:rPr>
+              <w:t>GUI Client: Update Color Scheme</w:t>
+            </w:r>
+          </w:p>
+        </w:tc>
+        <w:tc>
+          <w:tcPr>
+            <w:tcW w:w="0" w:type="auto"/>
+            <w:tcBorders>
+              <w:top w:val="single" w:sz="6" w:space="0" w:color="DDDDDD"/>
+              <w:left w:val="single" w:sz="6" w:space="0" w:color="DDDDDD"/>
+              <w:bottom w:val="single" w:sz="6" w:space="0" w:color="DDDDDD"/>
+              <w:right w:val="single" w:sz="6" w:space="0" w:color="DDDDDD"/>
+            </w:tcBorders>
+            <w:shd w:val="clear" w:color="auto" w:fill="FFFFFF"/>
+            <w:tcMar>
+              <w:top w:w="90" w:type="dxa"/>
+              <w:left w:w="195" w:type="dxa"/>
+              <w:bottom w:w="90" w:type="dxa"/>
+              <w:right w:w="195" w:type="dxa"/>
+            </w:tcMar>
+            <w:vAlign w:val="center"/>
+            <w:hideMark/>
+          </w:tcPr>
+          <w:p>
+            <w:pPr>
+              <w:spacing w:after="0" w:line="240" w:lineRule="auto"/>
+              <w:rPr>
+                <w:rFonts w:ascii="Helvetica" w:eastAsia="Times New Roman" w:hAnsi="Helvetica" w:cs="Helvetica"/>
+              </w:rPr>
+            </w:pPr>
+            <w:r>
+              <w:rPr>
+                <w:rFonts w:ascii="Helvetica" w:eastAsia="Times New Roman" w:hAnsi="Helvetica" w:cs="Helvetica"/>
+              </w:rPr>
+              <w:t>1</w:t>
+            </w:r>
+          </w:p>
+        </w:tc>
+      </w:tr>
+      <w:tr>
+        <w:trPr>
+          <w:trHeight w:val="312"/>
+        </w:trPr>
+        <w:tc>
+          <w:tcPr>
+            <w:tcW w:w="0" w:type="auto"/>
+            <w:tcBorders>
+              <w:top w:val="single" w:sz="6" w:space="0" w:color="DDDDDD"/>
+              <w:left w:val="single" w:sz="6" w:space="0" w:color="DDDDDD"/>
+              <w:bottom w:val="single" w:sz="6" w:space="0" w:color="DDDDDD"/>
+              <w:right w:val="single" w:sz="6" w:space="0" w:color="DDDDDD"/>
+            </w:tcBorders>
+            <w:shd w:val="clear" w:color="auto" w:fill="F8F8F8"/>
+            <w:tcMar>
+              <w:top w:w="90" w:type="dxa"/>
+              <w:left w:w="195" w:type="dxa"/>
+              <w:bottom w:w="90" w:type="dxa"/>
+              <w:right w:w="195" w:type="dxa"/>
+            </w:tcMar>
+            <w:vAlign w:val="center"/>
+            <w:hideMark/>
+          </w:tcPr>
+          <w:p>
+            <w:pPr>
+              <w:spacing w:after="0" w:line="240" w:lineRule="auto"/>
+              <w:rPr>
+                <w:rFonts w:ascii="Helvetica" w:eastAsia="Times New Roman" w:hAnsi="Helvetica" w:cs="Helvetica"/>
+              </w:rPr>
+            </w:pPr>
+            <w:r>
+              <w:rPr>
+                <w:rFonts w:ascii="Helvetica" w:eastAsia="Times New Roman" w:hAnsi="Helvetica" w:cs="Helvetica"/>
+              </w:rPr>
+              <w:t>GUI Client: Improve efficiency</w:t>
+            </w:r>
+          </w:p>
+        </w:tc>
+        <w:tc>
+          <w:tcPr>
+            <w:tcW w:w="0" w:type="auto"/>
+            <w:tcBorders>
+              <w:top w:val="single" w:sz="6" w:space="0" w:color="DDDDDD"/>
+              <w:left w:val="single" w:sz="6" w:space="0" w:color="DDDDDD"/>
+              <w:bottom w:val="single" w:sz="6" w:space="0" w:color="DDDDDD"/>
+              <w:right w:val="single" w:sz="6" w:space="0" w:color="DDDDDD"/>
+            </w:tcBorders>
+            <w:shd w:val="clear" w:color="auto" w:fill="F8F8F8"/>
+            <w:tcMar>
+              <w:top w:w="90" w:type="dxa"/>
+              <w:left w:w="195" w:type="dxa"/>
+              <w:bottom w:w="90" w:type="dxa"/>
+              <w:right w:w="195" w:type="dxa"/>
+            </w:tcMar>
+            <w:vAlign w:val="center"/>
+            <w:hideMark/>
+          </w:tcPr>
+          <w:p>
+            <w:pPr>
+              <w:spacing w:after="0" w:line="240" w:lineRule="auto"/>
+              <w:rPr>
+                <w:rFonts w:ascii="Helvetica" w:eastAsia="Times New Roman" w:hAnsi="Helvetica" w:cs="Helvetica"/>
+              </w:rPr>
+            </w:pPr>
+            <w:r>
+              <w:rPr>
+                <w:rFonts w:ascii="Helvetica" w:eastAsia="Times New Roman" w:hAnsi="Helvetica" w:cs="Helvetica"/>
+              </w:rPr>
+              <w:t>3</w:t>
+            </w:r>
+          </w:p>
+        </w:tc>
+      </w:tr>
+      <w:tr>
+        <w:trPr>
+          <w:trHeight w:val="312"/>
+        </w:trPr>
+        <w:tc>
+          <w:tcPr>
+            <w:tcW w:w="0" w:type="auto"/>
+            <w:tcBorders>
+              <w:top w:val="single" w:sz="6" w:space="0" w:color="DDDDDD"/>
+              <w:left w:val="single" w:sz="6" w:space="0" w:color="DDDDDD"/>
+              <w:bottom w:val="single" w:sz="6" w:space="0" w:color="DDDDDD"/>
+              <w:right w:val="single" w:sz="6" w:space="0" w:color="DDDDDD"/>
+            </w:tcBorders>
+            <w:shd w:val="clear" w:color="auto" w:fill="FFFFFF"/>
+            <w:tcMar>
+              <w:top w:w="90" w:type="dxa"/>
+              <w:left w:w="195" w:type="dxa"/>
+              <w:bottom w:w="90" w:type="dxa"/>
+              <w:right w:w="195" w:type="dxa"/>
+            </w:tcMar>
+            <w:vAlign w:val="center"/>
+            <w:hideMark/>
+          </w:tcPr>
+          <w:p>
+            <w:pPr>
+              <w:spacing w:after="0" w:line="240" w:lineRule="auto"/>
+              <w:rPr>
+                <w:rFonts w:ascii="Helvetica" w:eastAsia="Times New Roman" w:hAnsi="Helvetica" w:cs="Helvetica"/>
+              </w:rPr>
+            </w:pPr>
+            <w:r>
+              <w:rPr>
+                <w:rFonts w:ascii="Helvetica" w:eastAsia="Times New Roman" w:hAnsi="Helvetica" w:cs="Helvetica"/>
+              </w:rPr>
+              <w:t>GUI Client: Fix functionality of buttons</w:t>
+            </w:r>
+          </w:p>
+        </w:tc>
+        <w:tc>
+          <w:tcPr>
+            <w:tcW w:w="0" w:type="auto"/>
+            <w:tcBorders>
+              <w:top w:val="single" w:sz="6" w:space="0" w:color="DDDDDD"/>
+              <w:left w:val="single" w:sz="6" w:space="0" w:color="DDDDDD"/>
+              <w:bottom w:val="single" w:sz="6" w:space="0" w:color="DDDDDD"/>
+              <w:right w:val="single" w:sz="6" w:space="0" w:color="DDDDDD"/>
+            </w:tcBorders>
+            <w:shd w:val="clear" w:color="auto" w:fill="FFFFFF"/>
+            <w:tcMar>
+              <w:top w:w="90" w:type="dxa"/>
+              <w:left w:w="195" w:type="dxa"/>
+              <w:bottom w:w="90" w:type="dxa"/>
+              <w:right w:w="195" w:type="dxa"/>
+            </w:tcMar>
+            <w:vAlign w:val="center"/>
+            <w:hideMark/>
+          </w:tcPr>
+          <w:p>
+            <w:pPr>
+              <w:spacing w:after="0" w:line="240" w:lineRule="auto"/>
+              <w:rPr>
+                <w:rFonts w:ascii="Helvetica" w:eastAsia="Times New Roman" w:hAnsi="Helvetica" w:cs="Helvetica"/>
+              </w:rPr>
+            </w:pPr>
+            <w:r>
+              <w:rPr>
+                <w:rFonts w:ascii="Helvetica" w:eastAsia="Times New Roman" w:hAnsi="Helvetica" w:cs="Helvetica"/>
+              </w:rPr>
+              <w:t>1</w:t>
+            </w:r>
+          </w:p>
+        </w:tc>
+      </w:tr>
+      <w:tr>
+        <w:trPr>
+          <w:trHeight w:val="312"/>
+        </w:trPr>
+        <w:tc>
+          <w:tcPr>
+            <w:tcW w:w="0" w:type="auto"/>
+            <w:tcBorders>
+              <w:top w:val="single" w:sz="6" w:space="0" w:color="DDDDDD"/>
+              <w:left w:val="single" w:sz="6" w:space="0" w:color="DDDDDD"/>
+              <w:bottom w:val="single" w:sz="6" w:space="0" w:color="DDDDDD"/>
+              <w:right w:val="single" w:sz="6" w:space="0" w:color="DDDDDD"/>
+            </w:tcBorders>
+            <w:shd w:val="clear" w:color="auto" w:fill="F8F8F8"/>
+            <w:tcMar>
+              <w:top w:w="90" w:type="dxa"/>
+              <w:left w:w="195" w:type="dxa"/>
+              <w:bottom w:w="90" w:type="dxa"/>
+              <w:right w:w="195" w:type="dxa"/>
+            </w:tcMar>
+            <w:vAlign w:val="center"/>
+            <w:hideMark/>
+          </w:tcPr>
+          <w:p>
+            <w:pPr>
+              <w:spacing w:after="0" w:line="240" w:lineRule="auto"/>
+              <w:rPr>
+                <w:rFonts w:ascii="Helvetica" w:eastAsia="Times New Roman" w:hAnsi="Helvetica" w:cs="Helvetica"/>
+              </w:rPr>
+            </w:pPr>
+            <w:r>
+              <w:rPr>
+                <w:rFonts w:ascii="Helvetica" w:eastAsia="Times New Roman" w:hAnsi="Helvetica" w:cs="Helvetica"/>
+              </w:rPr>
+              <w:t>GUI Client: Update connection issues</w:t>
+            </w:r>
+          </w:p>
+        </w:tc>
+        <w:tc>
+          <w:tcPr>
+            <w:tcW w:w="0" w:type="auto"/>
+            <w:tcBorders>
+              <w:top w:val="single" w:sz="6" w:space="0" w:color="DDDDDD"/>
+              <w:left w:val="single" w:sz="6" w:space="0" w:color="DDDDDD"/>
+              <w:bottom w:val="single" w:sz="6" w:space="0" w:color="DDDDDD"/>
+              <w:right w:val="single" w:sz="6" w:space="0" w:color="DDDDDD"/>
+            </w:tcBorders>
+            <w:shd w:val="clear" w:color="auto" w:fill="F8F8F8"/>
+            <w:tcMar>
+              <w:top w:w="90" w:type="dxa"/>
+              <w:left w:w="195" w:type="dxa"/>
+              <w:bottom w:w="90" w:type="dxa"/>
+              <w:right w:w="195" w:type="dxa"/>
+            </w:tcMar>
+            <w:vAlign w:val="center"/>
+            <w:hideMark/>
+          </w:tcPr>
+          <w:p>
+            <w:pPr>
+              <w:spacing w:after="0" w:line="240" w:lineRule="auto"/>
+              <w:rPr>
+                <w:rFonts w:ascii="Helvetica" w:eastAsia="Times New Roman" w:hAnsi="Helvetica" w:cs="Helvetica"/>
+              </w:rPr>
+            </w:pPr>
+            <w:r>
+              <w:rPr>
+                <w:rFonts w:ascii="Helvetica" w:eastAsia="Times New Roman" w:hAnsi="Helvetica" w:cs="Helvetica"/>
+              </w:rPr>
+              <w:t>4</w:t>
+            </w:r>
+          </w:p>
+        </w:tc>
+      </w:tr>
+      <w:tr>
+        <w:trPr>
+          <w:trHeight w:val="312"/>
+        </w:trPr>
+        <w:tc>
+          <w:tcPr>
+            <w:tcW w:w="0" w:type="auto"/>
+            <w:tcBorders>
+              <w:top w:val="single" w:sz="6" w:space="0" w:color="DDDDDD"/>
+              <w:left w:val="single" w:sz="6" w:space="0" w:color="DDDDDD"/>
+              <w:bottom w:val="single" w:sz="6" w:space="0" w:color="DDDDDD"/>
+              <w:right w:val="single" w:sz="6" w:space="0" w:color="DDDDDD"/>
+            </w:tcBorders>
+            <w:shd w:val="clear" w:color="auto" w:fill="FFFFFF"/>
+            <w:tcMar>
+              <w:top w:w="90" w:type="dxa"/>
+              <w:left w:w="195" w:type="dxa"/>
+              <w:bottom w:w="90" w:type="dxa"/>
+              <w:right w:w="195" w:type="dxa"/>
+            </w:tcMar>
+            <w:vAlign w:val="center"/>
+            <w:hideMark/>
+          </w:tcPr>
+          <w:p>
+            <w:pPr>
+              <w:spacing w:after="0" w:line="240" w:lineRule="auto"/>
+              <w:rPr>
+                <w:rFonts w:ascii="Helvetica" w:eastAsia="Times New Roman" w:hAnsi="Helvetica" w:cs="Helvetica"/>
+              </w:rPr>
+            </w:pPr>
+            <w:r>
+              <w:rPr>
+                <w:rFonts w:ascii="Helvetica" w:eastAsia="Times New Roman" w:hAnsi="Helvetica" w:cs="Helvetica"/>
+              </w:rPr>
+              <w:t>GUI Client: Password Screen</w:t>
+            </w:r>
+          </w:p>
+        </w:tc>
+        <w:tc>
+          <w:tcPr>
+            <w:tcW w:w="0" w:type="auto"/>
+            <w:tcBorders>
+              <w:top w:val="single" w:sz="6" w:space="0" w:color="DDDDDD"/>
+              <w:left w:val="single" w:sz="6" w:space="0" w:color="DDDDDD"/>
+              <w:bottom w:val="single" w:sz="6" w:space="0" w:color="DDDDDD"/>
+              <w:right w:val="single" w:sz="6" w:space="0" w:color="DDDDDD"/>
+            </w:tcBorders>
+            <w:shd w:val="clear" w:color="auto" w:fill="FFFFFF"/>
+            <w:tcMar>
+              <w:top w:w="90" w:type="dxa"/>
+              <w:left w:w="195" w:type="dxa"/>
+              <w:bottom w:w="90" w:type="dxa"/>
+              <w:right w:w="195" w:type="dxa"/>
+            </w:tcMar>
+            <w:vAlign w:val="center"/>
+            <w:hideMark/>
+          </w:tcPr>
+          <w:p>
+            <w:pPr>
+              <w:spacing w:after="0" w:line="240" w:lineRule="auto"/>
+              <w:rPr>
+                <w:rFonts w:ascii="Helvetica" w:eastAsia="Times New Roman" w:hAnsi="Helvetica" w:cs="Helvetica"/>
+              </w:rPr>
+            </w:pPr>
+            <w:r>
+              <w:rPr>
+                <w:rFonts w:ascii="Helvetica" w:eastAsia="Times New Roman" w:hAnsi="Helvetica" w:cs="Helvetica"/>
+              </w:rPr>
+              <w:t>2</w:t>
+            </w:r>
+          </w:p>
+        </w:tc>
+      </w:tr>
+      <w:tr>
+        <w:trPr>
+          <w:trHeight w:val="312"/>
+        </w:trPr>
+        <w:tc>
+          <w:tcPr>
+            <w:tcW w:w="0" w:type="auto"/>
+            <w:tcBorders>
+              <w:top w:val="single" w:sz="6" w:space="0" w:color="DDDDDD"/>
+              <w:left w:val="single" w:sz="6" w:space="0" w:color="DDDDDD"/>
+              <w:bottom w:val="single" w:sz="6" w:space="0" w:color="DDDDDD"/>
+              <w:right w:val="single" w:sz="6" w:space="0" w:color="DDDDDD"/>
+            </w:tcBorders>
+            <w:shd w:val="clear" w:color="auto" w:fill="F8F8F8"/>
+            <w:tcMar>
+              <w:top w:w="90" w:type="dxa"/>
+              <w:left w:w="195" w:type="dxa"/>
+              <w:bottom w:w="90" w:type="dxa"/>
+              <w:right w:w="195" w:type="dxa"/>
+            </w:tcMar>
+            <w:vAlign w:val="center"/>
+            <w:hideMark/>
+          </w:tcPr>
+          <w:p>
+            <w:pPr>
+              <w:spacing w:after="0" w:line="240" w:lineRule="auto"/>
+              <w:rPr>
+                <w:rFonts w:ascii="Helvetica" w:eastAsia="Times New Roman" w:hAnsi="Helvetica" w:cs="Helvetica"/>
+              </w:rPr>
+            </w:pPr>
+            <w:r>
+              <w:rPr>
+                <w:rFonts w:ascii="Helvetica" w:eastAsia="Times New Roman" w:hAnsi="Helvetica" w:cs="Helvetica"/>
+              </w:rPr>
+              <w:t>GUI Client: Centering client</w:t>
+            </w:r>
+          </w:p>
+        </w:tc>
+        <w:tc>
+          <w:tcPr>
+            <w:tcW w:w="0" w:type="auto"/>
+            <w:tcBorders>
+              <w:top w:val="single" w:sz="6" w:space="0" w:color="DDDDDD"/>
+              <w:left w:val="single" w:sz="6" w:space="0" w:color="DDDDDD"/>
+              <w:bottom w:val="single" w:sz="6" w:space="0" w:color="DDDDDD"/>
+              <w:right w:val="single" w:sz="6" w:space="0" w:color="DDDDDD"/>
+            </w:tcBorders>
+            <w:shd w:val="clear" w:color="auto" w:fill="F8F8F8"/>
+            <w:tcMar>
+              <w:top w:w="90" w:type="dxa"/>
+              <w:left w:w="195" w:type="dxa"/>
+              <w:bottom w:w="90" w:type="dxa"/>
+              <w:right w:w="195" w:type="dxa"/>
+            </w:tcMar>
+            <w:vAlign w:val="center"/>
+            <w:hideMark/>
+          </w:tcPr>
+          <w:p>
+            <w:pPr>
+              <w:spacing w:after="0" w:line="240" w:lineRule="auto"/>
+              <w:rPr>
+                <w:rFonts w:ascii="Helvetica" w:eastAsia="Times New Roman" w:hAnsi="Helvetica" w:cs="Helvetica"/>
+              </w:rPr>
+            </w:pPr>
+            <w:r>
+              <w:rPr>
+                <w:rFonts w:ascii="Helvetica" w:eastAsia="Times New Roman" w:hAnsi="Helvetica" w:cs="Helvetica"/>
+              </w:rPr>
+              <w:t>2</w:t>
+            </w:r>
+          </w:p>
+        </w:tc>
+      </w:tr>
+      <w:tr>
+        <w:trPr>
+          <w:trHeight w:val="312"/>
+        </w:trPr>
+        <w:tc>
+          <w:tcPr>
+            <w:tcW w:w="0" w:type="auto"/>
+            <w:tcBorders>
+              <w:top w:val="single" w:sz="6" w:space="0" w:color="DDDDDD"/>
+              <w:left w:val="single" w:sz="6" w:space="0" w:color="DDDDDD"/>
+              <w:bottom w:val="single" w:sz="6" w:space="0" w:color="DDDDDD"/>
+              <w:right w:val="single" w:sz="6" w:space="0" w:color="DDDDDD"/>
+            </w:tcBorders>
+            <w:shd w:val="clear" w:color="auto" w:fill="FFFFFF"/>
+            <w:tcMar>
+              <w:top w:w="90" w:type="dxa"/>
+              <w:left w:w="195" w:type="dxa"/>
+              <w:bottom w:w="90" w:type="dxa"/>
+              <w:right w:w="195" w:type="dxa"/>
+            </w:tcMar>
+            <w:vAlign w:val="center"/>
+            <w:hideMark/>
+          </w:tcPr>
+          <w:p>
+            <w:pPr>
+              <w:spacing w:after="0" w:line="240" w:lineRule="auto"/>
+              <w:rPr>
+                <w:rFonts w:ascii="Helvetica" w:eastAsia="Times New Roman" w:hAnsi="Helvetica" w:cs="Helvetica"/>
+              </w:rPr>
+            </w:pPr>
+            <w:r>
+              <w:rPr>
+                <w:rFonts w:ascii="Helvetica" w:eastAsia="Times New Roman" w:hAnsi="Helvetica" w:cs="Helvetica"/>
+              </w:rPr>
+              <w:t>GUI Client: Connection functionality</w:t>
+            </w:r>
+          </w:p>
+        </w:tc>
+        <w:tc>
+          <w:tcPr>
+            <w:tcW w:w="0" w:type="auto"/>
+            <w:tcBorders>
+              <w:top w:val="single" w:sz="6" w:space="0" w:color="DDDDDD"/>
+              <w:left w:val="single" w:sz="6" w:space="0" w:color="DDDDDD"/>
+              <w:bottom w:val="single" w:sz="6" w:space="0" w:color="DDDDDD"/>
+              <w:right w:val="single" w:sz="6" w:space="0" w:color="DDDDDD"/>
+            </w:tcBorders>
+            <w:shd w:val="clear" w:color="auto" w:fill="FFFFFF"/>
+            <w:tcMar>
+              <w:top w:w="90" w:type="dxa"/>
+              <w:left w:w="195" w:type="dxa"/>
+              <w:bottom w:w="90" w:type="dxa"/>
+              <w:right w:w="195" w:type="dxa"/>
+            </w:tcMar>
+            <w:vAlign w:val="center"/>
+            <w:hideMark/>
+          </w:tcPr>
+          <w:p>
+            <w:pPr>
+              <w:spacing w:after="0" w:line="240" w:lineRule="auto"/>
+              <w:rPr>
+                <w:rFonts w:ascii="Helvetica" w:eastAsia="Times New Roman" w:hAnsi="Helvetica" w:cs="Helvetica"/>
+              </w:rPr>
+            </w:pPr>
+            <w:r>
+              <w:rPr>
+                <w:rFonts w:ascii="Helvetica" w:eastAsia="Times New Roman" w:hAnsi="Helvetica" w:cs="Helvetica"/>
+              </w:rPr>
+              <w:t>2</w:t>
+            </w:r>
+          </w:p>
+        </w:tc>
+      </w:tr>
+      <w:tr>
+        <w:trPr>
+          <w:trHeight w:val="312"/>
+        </w:trPr>
+        <w:tc>
+          <w:tcPr>
+            <w:tcW w:w="0" w:type="auto"/>
+            <w:tcBorders>
+              <w:top w:val="single" w:sz="6" w:space="0" w:color="DDDDDD"/>
+              <w:left w:val="single" w:sz="6" w:space="0" w:color="DDDDDD"/>
+              <w:bottom w:val="single" w:sz="6" w:space="0" w:color="DDDDDD"/>
+              <w:right w:val="single" w:sz="6" w:space="0" w:color="DDDDDD"/>
+            </w:tcBorders>
+            <w:shd w:val="clear" w:color="auto" w:fill="F8F8F8"/>
+            <w:tcMar>
+              <w:top w:w="90" w:type="dxa"/>
+              <w:left w:w="195" w:type="dxa"/>
+              <w:bottom w:w="90" w:type="dxa"/>
+              <w:right w:w="195" w:type="dxa"/>
+            </w:tcMar>
+            <w:vAlign w:val="center"/>
+            <w:hideMark/>
+          </w:tcPr>
+          <w:p>
+            <w:pPr>
+              <w:spacing w:after="0" w:line="240" w:lineRule="auto"/>
+              <w:rPr>
+                <w:rFonts w:ascii="Helvetica" w:eastAsia="Times New Roman" w:hAnsi="Helvetica" w:cs="Helvetica"/>
+              </w:rPr>
+            </w:pPr>
+            <w:r>
+              <w:rPr>
+                <w:rFonts w:ascii="Helvetica" w:eastAsia="Times New Roman" w:hAnsi="Helvetica" w:cs="Helvetica"/>
+              </w:rPr>
+              <w:t>GUI Client: Allow insensitive password</w:t>
+            </w:r>
+          </w:p>
+        </w:tc>
+        <w:tc>
+          <w:tcPr>
+            <w:tcW w:w="0" w:type="auto"/>
+            <w:tcBorders>
+              <w:top w:val="single" w:sz="6" w:space="0" w:color="DDDDDD"/>
+              <w:left w:val="single" w:sz="6" w:space="0" w:color="DDDDDD"/>
+              <w:bottom w:val="single" w:sz="6" w:space="0" w:color="DDDDDD"/>
+              <w:right w:val="single" w:sz="6" w:space="0" w:color="DDDDDD"/>
+            </w:tcBorders>
+            <w:shd w:val="clear" w:color="auto" w:fill="F8F8F8"/>
+            <w:tcMar>
+              <w:top w:w="90" w:type="dxa"/>
+              <w:left w:w="195" w:type="dxa"/>
+              <w:bottom w:w="90" w:type="dxa"/>
+              <w:right w:w="195" w:type="dxa"/>
+            </w:tcMar>
+            <w:vAlign w:val="center"/>
+            <w:hideMark/>
+          </w:tcPr>
+          <w:p>
+            <w:pPr>
+              <w:spacing w:after="0" w:line="240" w:lineRule="auto"/>
+              <w:rPr>
+                <w:rFonts w:ascii="Helvetica" w:eastAsia="Times New Roman" w:hAnsi="Helvetica" w:cs="Helvetica"/>
+              </w:rPr>
+            </w:pPr>
+            <w:r>
+              <w:rPr>
+                <w:rFonts w:ascii="Helvetica" w:eastAsia="Times New Roman" w:hAnsi="Helvetica" w:cs="Helvetica"/>
+              </w:rPr>
+              <w:t>1</w:t>
+            </w:r>
+          </w:p>
+        </w:tc>
+      </w:tr>
+    </w:tbl>
+    <w:p>
+      <w:pPr>
         <w:rPr>
           <w:rFonts w:ascii="Helvetica" w:hAnsi="Helvetica" w:cs="Helvetica"/>
         </w:rPr>
       </w:pPr>
+    </w:p>
+    <w:tbl>
+      <w:tblPr>
+        <w:tblpPr w:leftFromText="180" w:rightFromText="180" w:vertAnchor="text" w:horzAnchor="margin" w:tblpY="515"/>
+        <w:tblW w:w="9044" w:type="dxa"/>
+        <w:tblCellMar>
+          <w:top w:w="15" w:type="dxa"/>
+          <w:left w:w="15" w:type="dxa"/>
+          <w:bottom w:w="15" w:type="dxa"/>
+          <w:right w:w="15" w:type="dxa"/>
+        </w:tblCellMar>
+        <w:tblLook w:val="04A0" w:firstRow="1" w:lastRow="0" w:firstColumn="1" w:lastColumn="0" w:noHBand="0" w:noVBand="1"/>
+      </w:tblPr>
+      <w:tblGrid>
+        <w:gridCol w:w="2656"/>
+        <w:gridCol w:w="3050"/>
+        <w:gridCol w:w="3338"/>
+      </w:tblGrid>
+      <w:tr>
+        <w:trPr>
+          <w:trHeight w:val="291"/>
+          <w:tblHeader/>
+        </w:trPr>
+        <w:tc>
+          <w:tcPr>
+            <w:tcW w:w="0" w:type="auto"/>
+            <w:tcBorders>
+              <w:top w:val="single" w:sz="6" w:space="0" w:color="DDDDDD"/>
+              <w:left w:val="single" w:sz="6" w:space="0" w:color="DDDDDD"/>
+              <w:bottom w:val="single" w:sz="6" w:space="0" w:color="DDDDDD"/>
+              <w:right w:val="single" w:sz="6" w:space="0" w:color="DDDDDD"/>
+            </w:tcBorders>
+            <w:shd w:val="clear" w:color="auto" w:fill="FFFFFF"/>
+            <w:tcMar>
+              <w:top w:w="90" w:type="dxa"/>
+              <w:left w:w="195" w:type="dxa"/>
+              <w:bottom w:w="90" w:type="dxa"/>
+              <w:right w:w="195" w:type="dxa"/>
+            </w:tcMar>
+            <w:vAlign w:val="center"/>
+            <w:hideMark/>
+          </w:tcPr>
+          <w:p>
+            <w:pPr>
+              <w:spacing w:after="0" w:line="240" w:lineRule="auto"/>
+              <w:jc w:val="center"/>
+              <w:rPr>
+                <w:rFonts w:ascii="Helvetica" w:eastAsia="Times New Roman" w:hAnsi="Helvetica" w:cs="Helvetica"/>
+                <w:b/>
+                <w:bCs/>
+              </w:rPr>
+            </w:pPr>
+            <w:r>
+              <w:rPr>
+                <w:rFonts w:ascii="Helvetica" w:eastAsia="Times New Roman" w:hAnsi="Helvetica" w:cs="Helvetica"/>
+                <w:b/>
+                <w:bCs/>
+              </w:rPr>
+              <w:t>Time Spent</w:t>
+            </w:r>
+          </w:p>
+        </w:tc>
+        <w:tc>
+          <w:tcPr>
+            <w:tcW w:w="0" w:type="auto"/>
+            <w:tcBorders>
+              <w:top w:val="single" w:sz="6" w:space="0" w:color="DDDDDD"/>
+              <w:left w:val="single" w:sz="6" w:space="0" w:color="DDDDDD"/>
+              <w:bottom w:val="single" w:sz="6" w:space="0" w:color="DDDDDD"/>
+              <w:right w:val="single" w:sz="6" w:space="0" w:color="DDDDDD"/>
+            </w:tcBorders>
+            <w:shd w:val="clear" w:color="auto" w:fill="FFFFFF"/>
+            <w:tcMar>
+              <w:top w:w="90" w:type="dxa"/>
+              <w:left w:w="195" w:type="dxa"/>
+              <w:bottom w:w="90" w:type="dxa"/>
+              <w:right w:w="195" w:type="dxa"/>
+            </w:tcMar>
+            <w:vAlign w:val="center"/>
+            <w:hideMark/>
+          </w:tcPr>
+          <w:p>
+            <w:pPr>
+              <w:spacing w:after="0" w:line="240" w:lineRule="auto"/>
+              <w:jc w:val="center"/>
+              <w:rPr>
+                <w:rFonts w:ascii="Helvetica" w:eastAsia="Times New Roman" w:hAnsi="Helvetica" w:cs="Helvetica"/>
+                <w:b/>
+                <w:bCs/>
+              </w:rPr>
+            </w:pPr>
+            <w:r>
+              <w:rPr>
+                <w:rFonts w:ascii="Helvetica" w:eastAsia="Times New Roman" w:hAnsi="Helvetica" w:cs="Helvetica"/>
+                <w:b/>
+                <w:bCs/>
+              </w:rPr>
+              <w:t>Ideal Backlog</w:t>
+            </w:r>
+          </w:p>
+        </w:tc>
+        <w:tc>
+          <w:tcPr>
+            <w:tcW w:w="0" w:type="auto"/>
+            <w:tcBorders>
+              <w:top w:val="single" w:sz="6" w:space="0" w:color="DDDDDD"/>
+              <w:left w:val="single" w:sz="6" w:space="0" w:color="DDDDDD"/>
+              <w:bottom w:val="single" w:sz="6" w:space="0" w:color="DDDDDD"/>
+              <w:right w:val="single" w:sz="6" w:space="0" w:color="DDDDDD"/>
+            </w:tcBorders>
+            <w:shd w:val="clear" w:color="auto" w:fill="FFFFFF"/>
+            <w:tcMar>
+              <w:top w:w="90" w:type="dxa"/>
+              <w:left w:w="195" w:type="dxa"/>
+              <w:bottom w:w="90" w:type="dxa"/>
+              <w:right w:w="195" w:type="dxa"/>
+            </w:tcMar>
+            <w:vAlign w:val="center"/>
+            <w:hideMark/>
+          </w:tcPr>
+          <w:p>
+            <w:pPr>
+              <w:spacing w:after="0" w:line="240" w:lineRule="auto"/>
+              <w:jc w:val="center"/>
+              <w:rPr>
+                <w:rFonts w:ascii="Helvetica" w:eastAsia="Times New Roman" w:hAnsi="Helvetica" w:cs="Helvetica"/>
+                <w:b/>
+                <w:bCs/>
+              </w:rPr>
+            </w:pPr>
+            <w:r>
+              <w:rPr>
+                <w:rFonts w:ascii="Helvetica" w:eastAsia="Times New Roman" w:hAnsi="Helvetica" w:cs="Helvetica"/>
+                <w:b/>
+                <w:bCs/>
+              </w:rPr>
+              <w:t>Actual Backlog</w:t>
+            </w:r>
+          </w:p>
+        </w:tc>
+      </w:tr>
+      <w:tr>
+        <w:trPr>
+          <w:trHeight w:val="291"/>
+        </w:trPr>
+        <w:tc>
+          <w:tcPr>
+            <w:tcW w:w="0" w:type="auto"/>
+            <w:tcBorders>
+              <w:top w:val="single" w:sz="6" w:space="0" w:color="DDDDDD"/>
+              <w:left w:val="single" w:sz="6" w:space="0" w:color="DDDDDD"/>
+              <w:bottom w:val="single" w:sz="6" w:space="0" w:color="DDDDDD"/>
+              <w:right w:val="single" w:sz="6" w:space="0" w:color="DDDDDD"/>
+            </w:tcBorders>
+            <w:shd w:val="clear" w:color="auto" w:fill="FFFFFF"/>
+            <w:tcMar>
+              <w:top w:w="90" w:type="dxa"/>
+              <w:left w:w="195" w:type="dxa"/>
+              <w:bottom w:w="90" w:type="dxa"/>
+              <w:right w:w="195" w:type="dxa"/>
+            </w:tcMar>
+            <w:vAlign w:val="center"/>
+            <w:hideMark/>
+          </w:tcPr>
+          <w:p>
+            <w:pPr>
+              <w:spacing w:after="0" w:line="240" w:lineRule="auto"/>
+              <w:rPr>
+                <w:rFonts w:ascii="Helvetica" w:eastAsia="Times New Roman" w:hAnsi="Helvetica" w:cs="Helvetica"/>
+              </w:rPr>
+            </w:pPr>
+            <w:r>
+              <w:rPr>
+                <w:rFonts w:ascii="Helvetica" w:eastAsia="Times New Roman" w:hAnsi="Helvetica" w:cs="Helvetica"/>
+              </w:rPr>
+              <w:t>0</w:t>
+            </w:r>
+          </w:p>
+        </w:tc>
+        <w:tc>
+          <w:tcPr>
+            <w:tcW w:w="0" w:type="auto"/>
+            <w:tcBorders>
+              <w:top w:val="single" w:sz="6" w:space="0" w:color="DDDDDD"/>
+              <w:left w:val="single" w:sz="6" w:space="0" w:color="DDDDDD"/>
+              <w:bottom w:val="single" w:sz="6" w:space="0" w:color="DDDDDD"/>
+              <w:right w:val="single" w:sz="6" w:space="0" w:color="DDDDDD"/>
+            </w:tcBorders>
+            <w:shd w:val="clear" w:color="auto" w:fill="FFFFFF"/>
+            <w:tcMar>
+              <w:top w:w="90" w:type="dxa"/>
+              <w:left w:w="195" w:type="dxa"/>
+              <w:bottom w:w="90" w:type="dxa"/>
+              <w:right w:w="195" w:type="dxa"/>
+            </w:tcMar>
+            <w:vAlign w:val="center"/>
+            <w:hideMark/>
+          </w:tcPr>
+          <w:p>
+            <w:pPr>
+              <w:spacing w:after="0" w:line="240" w:lineRule="auto"/>
+              <w:rPr>
+                <w:rFonts w:ascii="Helvetica" w:eastAsia="Times New Roman" w:hAnsi="Helvetica" w:cs="Helvetica"/>
+              </w:rPr>
+            </w:pPr>
+            <w:r>
+              <w:rPr>
+                <w:rFonts w:ascii="Helvetica" w:eastAsia="Times New Roman" w:hAnsi="Helvetica" w:cs="Helvetica"/>
+              </w:rPr>
+              <w:t>20</w:t>
+            </w:r>
+          </w:p>
+        </w:tc>
+        <w:tc>
+          <w:tcPr>
+            <w:tcW w:w="0" w:type="auto"/>
+            <w:tcBorders>
+              <w:top w:val="single" w:sz="6" w:space="0" w:color="DDDDDD"/>
+              <w:left w:val="single" w:sz="6" w:space="0" w:color="DDDDDD"/>
+              <w:bottom w:val="single" w:sz="6" w:space="0" w:color="DDDDDD"/>
+              <w:right w:val="single" w:sz="6" w:space="0" w:color="DDDDDD"/>
+            </w:tcBorders>
+            <w:shd w:val="clear" w:color="auto" w:fill="FFFFFF"/>
+            <w:tcMar>
+              <w:top w:w="90" w:type="dxa"/>
+              <w:left w:w="195" w:type="dxa"/>
+              <w:bottom w:w="90" w:type="dxa"/>
+              <w:right w:w="195" w:type="dxa"/>
+            </w:tcMar>
+            <w:vAlign w:val="center"/>
+            <w:hideMark/>
+          </w:tcPr>
+          <w:p>
+            <w:pPr>
+              <w:spacing w:after="0" w:line="240" w:lineRule="auto"/>
+              <w:rPr>
+                <w:rFonts w:ascii="Helvetica" w:eastAsia="Times New Roman" w:hAnsi="Helvetica" w:cs="Helvetica"/>
+              </w:rPr>
+            </w:pPr>
+            <w:r>
+              <w:rPr>
+                <w:rFonts w:ascii="Helvetica" w:eastAsia="Times New Roman" w:hAnsi="Helvetica" w:cs="Helvetica"/>
+              </w:rPr>
+              <w:t>20</w:t>
+            </w:r>
+          </w:p>
+        </w:tc>
+      </w:tr>
+      <w:tr>
+        <w:trPr>
+          <w:trHeight w:val="291"/>
+        </w:trPr>
+        <w:tc>
+          <w:tcPr>
+            <w:tcW w:w="0" w:type="auto"/>
+            <w:tcBorders>
+              <w:top w:val="single" w:sz="6" w:space="0" w:color="DDDDDD"/>
+              <w:left w:val="single" w:sz="6" w:space="0" w:color="DDDDDD"/>
+              <w:bottom w:val="single" w:sz="6" w:space="0" w:color="DDDDDD"/>
+              <w:right w:val="single" w:sz="6" w:space="0" w:color="DDDDDD"/>
+            </w:tcBorders>
+            <w:shd w:val="clear" w:color="auto" w:fill="F8F8F8"/>
+            <w:tcMar>
+              <w:top w:w="90" w:type="dxa"/>
+              <w:left w:w="195" w:type="dxa"/>
+              <w:bottom w:w="90" w:type="dxa"/>
+              <w:right w:w="195" w:type="dxa"/>
+            </w:tcMar>
+            <w:vAlign w:val="center"/>
+            <w:hideMark/>
+          </w:tcPr>
+          <w:p>
+            <w:pPr>
+              <w:spacing w:after="0" w:line="240" w:lineRule="auto"/>
+              <w:rPr>
+                <w:rFonts w:ascii="Helvetica" w:eastAsia="Times New Roman" w:hAnsi="Helvetica" w:cs="Helvetica"/>
+              </w:rPr>
+            </w:pPr>
+            <w:r>
+              <w:rPr>
+                <w:rFonts w:ascii="Helvetica" w:eastAsia="Times New Roman" w:hAnsi="Helvetica" w:cs="Helvetica"/>
+              </w:rPr>
+              <w:t>1</w:t>
+            </w:r>
+          </w:p>
+        </w:tc>
+        <w:tc>
+          <w:tcPr>
+            <w:tcW w:w="0" w:type="auto"/>
+            <w:tcBorders>
+              <w:top w:val="single" w:sz="6" w:space="0" w:color="DDDDDD"/>
+              <w:left w:val="single" w:sz="6" w:space="0" w:color="DDDDDD"/>
+              <w:bottom w:val="single" w:sz="6" w:space="0" w:color="DDDDDD"/>
+              <w:right w:val="single" w:sz="6" w:space="0" w:color="DDDDDD"/>
+            </w:tcBorders>
+            <w:shd w:val="clear" w:color="auto" w:fill="F8F8F8"/>
+            <w:tcMar>
+              <w:top w:w="90" w:type="dxa"/>
+              <w:left w:w="195" w:type="dxa"/>
+              <w:bottom w:w="90" w:type="dxa"/>
+              <w:right w:w="195" w:type="dxa"/>
+            </w:tcMar>
+            <w:vAlign w:val="center"/>
+            <w:hideMark/>
+          </w:tcPr>
+          <w:p>
+            <w:pPr>
+              <w:spacing w:after="0" w:line="240" w:lineRule="auto"/>
+              <w:rPr>
+                <w:rFonts w:ascii="Helvetica" w:eastAsia="Times New Roman" w:hAnsi="Helvetica" w:cs="Helvetica"/>
+              </w:rPr>
+            </w:pPr>
+            <w:r>
+              <w:rPr>
+                <w:rFonts w:ascii="Helvetica" w:eastAsia="Times New Roman" w:hAnsi="Helvetica" w:cs="Helvetica"/>
+              </w:rPr>
+              <w:t>16</w:t>
+            </w:r>
+          </w:p>
+        </w:tc>
+        <w:tc>
+          <w:tcPr>
+            <w:tcW w:w="0" w:type="auto"/>
+            <w:tcBorders>
+              <w:top w:val="single" w:sz="6" w:space="0" w:color="DDDDDD"/>
+              <w:left w:val="single" w:sz="6" w:space="0" w:color="DDDDDD"/>
+              <w:bottom w:val="single" w:sz="6" w:space="0" w:color="DDDDDD"/>
+              <w:right w:val="single" w:sz="6" w:space="0" w:color="DDDDDD"/>
+            </w:tcBorders>
+            <w:shd w:val="clear" w:color="auto" w:fill="F8F8F8"/>
+            <w:tcMar>
+              <w:top w:w="90" w:type="dxa"/>
+              <w:left w:w="195" w:type="dxa"/>
+              <w:bottom w:w="90" w:type="dxa"/>
+              <w:right w:w="195" w:type="dxa"/>
+            </w:tcMar>
+            <w:vAlign w:val="center"/>
+            <w:hideMark/>
+          </w:tcPr>
+          <w:p>
+            <w:pPr>
+              <w:spacing w:after="0" w:line="240" w:lineRule="auto"/>
+              <w:rPr>
+                <w:rFonts w:ascii="Helvetica" w:eastAsia="Times New Roman" w:hAnsi="Helvetica" w:cs="Helvetica"/>
+              </w:rPr>
+            </w:pPr>
+            <w:r>
+              <w:rPr>
+                <w:rFonts w:ascii="Helvetica" w:eastAsia="Times New Roman" w:hAnsi="Helvetica" w:cs="Helvetica"/>
+              </w:rPr>
+              <w:t>15</w:t>
+            </w:r>
+          </w:p>
+        </w:tc>
+      </w:tr>
+      <w:tr>
+        <w:trPr>
+          <w:trHeight w:val="291"/>
+        </w:trPr>
+        <w:tc>
+          <w:tcPr>
+            <w:tcW w:w="0" w:type="auto"/>
+            <w:tcBorders>
+              <w:top w:val="single" w:sz="6" w:space="0" w:color="DDDDDD"/>
+              <w:left w:val="single" w:sz="6" w:space="0" w:color="DDDDDD"/>
+              <w:bottom w:val="single" w:sz="6" w:space="0" w:color="DDDDDD"/>
+              <w:right w:val="single" w:sz="6" w:space="0" w:color="DDDDDD"/>
+            </w:tcBorders>
+            <w:shd w:val="clear" w:color="auto" w:fill="FFFFFF"/>
+            <w:tcMar>
+              <w:top w:w="90" w:type="dxa"/>
+              <w:left w:w="195" w:type="dxa"/>
+              <w:bottom w:w="90" w:type="dxa"/>
+              <w:right w:w="195" w:type="dxa"/>
+            </w:tcMar>
+            <w:vAlign w:val="center"/>
+            <w:hideMark/>
+          </w:tcPr>
+          <w:p>
+            <w:pPr>
+              <w:spacing w:after="0" w:line="240" w:lineRule="auto"/>
+              <w:rPr>
+                <w:rFonts w:ascii="Helvetica" w:eastAsia="Times New Roman" w:hAnsi="Helvetica" w:cs="Helvetica"/>
+              </w:rPr>
+            </w:pPr>
+            <w:r>
+              <w:rPr>
+                <w:rFonts w:ascii="Helvetica" w:eastAsia="Times New Roman" w:hAnsi="Helvetica" w:cs="Helvetica"/>
+              </w:rPr>
+              <w:t>2</w:t>
+            </w:r>
+          </w:p>
+        </w:tc>
+        <w:tc>
+          <w:tcPr>
+            <w:tcW w:w="0" w:type="auto"/>
+            <w:tcBorders>
+              <w:top w:val="single" w:sz="6" w:space="0" w:color="DDDDDD"/>
+              <w:left w:val="single" w:sz="6" w:space="0" w:color="DDDDDD"/>
+              <w:bottom w:val="single" w:sz="6" w:space="0" w:color="DDDDDD"/>
+              <w:right w:val="single" w:sz="6" w:space="0" w:color="DDDDDD"/>
+            </w:tcBorders>
+            <w:shd w:val="clear" w:color="auto" w:fill="FFFFFF"/>
+            <w:tcMar>
+              <w:top w:w="90" w:type="dxa"/>
+              <w:left w:w="195" w:type="dxa"/>
+              <w:bottom w:w="90" w:type="dxa"/>
+              <w:right w:w="195" w:type="dxa"/>
+            </w:tcMar>
+            <w:vAlign w:val="center"/>
+            <w:hideMark/>
+          </w:tcPr>
+          <w:p>
+            <w:pPr>
+              <w:spacing w:after="0" w:line="240" w:lineRule="auto"/>
+              <w:rPr>
+                <w:rFonts w:ascii="Helvetica" w:eastAsia="Times New Roman" w:hAnsi="Helvetica" w:cs="Helvetica"/>
+              </w:rPr>
+            </w:pPr>
+            <w:r>
+              <w:rPr>
+                <w:rFonts w:ascii="Helvetica" w:eastAsia="Times New Roman" w:hAnsi="Helvetica" w:cs="Helvetica"/>
+              </w:rPr>
+              <w:t>12</w:t>
+            </w:r>
+          </w:p>
+        </w:tc>
+        <w:tc>
+          <w:tcPr>
+            <w:tcW w:w="0" w:type="auto"/>
+            <w:tcBorders>
+              <w:top w:val="single" w:sz="6" w:space="0" w:color="DDDDDD"/>
+              <w:left w:val="single" w:sz="6" w:space="0" w:color="DDDDDD"/>
+              <w:bottom w:val="single" w:sz="6" w:space="0" w:color="DDDDDD"/>
+              <w:right w:val="single" w:sz="6" w:space="0" w:color="DDDDDD"/>
+            </w:tcBorders>
+            <w:shd w:val="clear" w:color="auto" w:fill="FFFFFF"/>
+            <w:tcMar>
+              <w:top w:w="90" w:type="dxa"/>
+              <w:left w:w="195" w:type="dxa"/>
+              <w:bottom w:w="90" w:type="dxa"/>
+              <w:right w:w="195" w:type="dxa"/>
+            </w:tcMar>
+            <w:vAlign w:val="center"/>
+            <w:hideMark/>
+          </w:tcPr>
+          <w:p>
+            <w:pPr>
+              <w:spacing w:after="0" w:line="240" w:lineRule="auto"/>
+              <w:rPr>
+                <w:rFonts w:ascii="Helvetica" w:eastAsia="Times New Roman" w:hAnsi="Helvetica" w:cs="Helvetica"/>
+              </w:rPr>
+            </w:pPr>
+            <w:r>
+              <w:rPr>
+                <w:rFonts w:ascii="Helvetica" w:eastAsia="Times New Roman" w:hAnsi="Helvetica" w:cs="Helvetica"/>
+              </w:rPr>
+              <w:t>11</w:t>
+            </w:r>
+          </w:p>
+        </w:tc>
+      </w:tr>
+      <w:tr>
+        <w:trPr>
+          <w:trHeight w:val="291"/>
+        </w:trPr>
+        <w:tc>
+          <w:tcPr>
+            <w:tcW w:w="0" w:type="auto"/>
+            <w:tcBorders>
+              <w:top w:val="single" w:sz="6" w:space="0" w:color="DDDDDD"/>
+              <w:left w:val="single" w:sz="6" w:space="0" w:color="DDDDDD"/>
+              <w:bottom w:val="single" w:sz="6" w:space="0" w:color="DDDDDD"/>
+              <w:right w:val="single" w:sz="6" w:space="0" w:color="DDDDDD"/>
+            </w:tcBorders>
+            <w:shd w:val="clear" w:color="auto" w:fill="F8F8F8"/>
+            <w:tcMar>
+              <w:top w:w="90" w:type="dxa"/>
+              <w:left w:w="195" w:type="dxa"/>
+              <w:bottom w:w="90" w:type="dxa"/>
+              <w:right w:w="195" w:type="dxa"/>
+            </w:tcMar>
+            <w:vAlign w:val="center"/>
+            <w:hideMark/>
+          </w:tcPr>
+          <w:p>
+            <w:pPr>
+              <w:spacing w:after="0" w:line="240" w:lineRule="auto"/>
+              <w:rPr>
+                <w:rFonts w:ascii="Helvetica" w:eastAsia="Times New Roman" w:hAnsi="Helvetica" w:cs="Helvetica"/>
+              </w:rPr>
+            </w:pPr>
+            <w:r>
+              <w:rPr>
+                <w:rFonts w:ascii="Helvetica" w:eastAsia="Times New Roman" w:hAnsi="Helvetica" w:cs="Helvetica"/>
+              </w:rPr>
+              <w:t>3</w:t>
+            </w:r>
+          </w:p>
+        </w:tc>
+        <w:tc>
+          <w:tcPr>
+            <w:tcW w:w="0" w:type="auto"/>
+            <w:tcBorders>
+              <w:top w:val="single" w:sz="6" w:space="0" w:color="DDDDDD"/>
+              <w:left w:val="single" w:sz="6" w:space="0" w:color="DDDDDD"/>
+              <w:bottom w:val="single" w:sz="6" w:space="0" w:color="DDDDDD"/>
+              <w:right w:val="single" w:sz="6" w:space="0" w:color="DDDDDD"/>
+            </w:tcBorders>
+            <w:shd w:val="clear" w:color="auto" w:fill="F8F8F8"/>
+            <w:tcMar>
+              <w:top w:w="90" w:type="dxa"/>
+              <w:left w:w="195" w:type="dxa"/>
+              <w:bottom w:w="90" w:type="dxa"/>
+              <w:right w:w="195" w:type="dxa"/>
+            </w:tcMar>
+            <w:vAlign w:val="center"/>
+            <w:hideMark/>
+          </w:tcPr>
+          <w:p>
+            <w:pPr>
+              <w:spacing w:after="0" w:line="240" w:lineRule="auto"/>
+              <w:rPr>
+                <w:rFonts w:ascii="Helvetica" w:eastAsia="Times New Roman" w:hAnsi="Helvetica" w:cs="Helvetica"/>
+              </w:rPr>
+            </w:pPr>
+            <w:r>
+              <w:rPr>
+                <w:rFonts w:ascii="Helvetica" w:eastAsia="Times New Roman" w:hAnsi="Helvetica" w:cs="Helvetica"/>
+              </w:rPr>
+              <w:t>8</w:t>
+            </w:r>
+          </w:p>
+        </w:tc>
+        <w:tc>
+          <w:tcPr>
+            <w:tcW w:w="0" w:type="auto"/>
+            <w:tcBorders>
+              <w:top w:val="single" w:sz="6" w:space="0" w:color="DDDDDD"/>
+              <w:left w:val="single" w:sz="6" w:space="0" w:color="DDDDDD"/>
+              <w:bottom w:val="single" w:sz="6" w:space="0" w:color="DDDDDD"/>
+              <w:right w:val="single" w:sz="6" w:space="0" w:color="DDDDDD"/>
+            </w:tcBorders>
+            <w:shd w:val="clear" w:color="auto" w:fill="F8F8F8"/>
+            <w:tcMar>
+              <w:top w:w="90" w:type="dxa"/>
+              <w:left w:w="195" w:type="dxa"/>
+              <w:bottom w:w="90" w:type="dxa"/>
+              <w:right w:w="195" w:type="dxa"/>
+            </w:tcMar>
+            <w:vAlign w:val="center"/>
+            <w:hideMark/>
+          </w:tcPr>
+          <w:p>
+            <w:pPr>
+              <w:spacing w:after="0" w:line="240" w:lineRule="auto"/>
+              <w:rPr>
+                <w:rFonts w:ascii="Helvetica" w:eastAsia="Times New Roman" w:hAnsi="Helvetica" w:cs="Helvetica"/>
+              </w:rPr>
+            </w:pPr>
+            <w:r>
+              <w:rPr>
+                <w:rFonts w:ascii="Helvetica" w:eastAsia="Times New Roman" w:hAnsi="Helvetica" w:cs="Helvetica"/>
+              </w:rPr>
+              <w:t>9</w:t>
+            </w:r>
+          </w:p>
+        </w:tc>
+      </w:tr>
+      <w:tr>
+        <w:trPr>
+          <w:trHeight w:val="291"/>
+        </w:trPr>
+        <w:tc>
+          <w:tcPr>
+            <w:tcW w:w="0" w:type="auto"/>
+            <w:tcBorders>
+              <w:top w:val="single" w:sz="6" w:space="0" w:color="DDDDDD"/>
+              <w:left w:val="single" w:sz="6" w:space="0" w:color="DDDDDD"/>
+              <w:bottom w:val="single" w:sz="6" w:space="0" w:color="DDDDDD"/>
+              <w:right w:val="single" w:sz="6" w:space="0" w:color="DDDDDD"/>
+            </w:tcBorders>
+            <w:shd w:val="clear" w:color="auto" w:fill="FFFFFF"/>
+            <w:tcMar>
+              <w:top w:w="90" w:type="dxa"/>
+              <w:left w:w="195" w:type="dxa"/>
+              <w:bottom w:w="90" w:type="dxa"/>
+              <w:right w:w="195" w:type="dxa"/>
+            </w:tcMar>
+            <w:vAlign w:val="center"/>
+            <w:hideMark/>
+          </w:tcPr>
+          <w:p>
+            <w:pPr>
+              <w:spacing w:after="0" w:line="240" w:lineRule="auto"/>
+              <w:rPr>
+                <w:rFonts w:ascii="Helvetica" w:eastAsia="Times New Roman" w:hAnsi="Helvetica" w:cs="Helvetica"/>
+              </w:rPr>
+            </w:pPr>
+            <w:r>
+              <w:rPr>
+                <w:rFonts w:ascii="Helvetica" w:eastAsia="Times New Roman" w:hAnsi="Helvetica" w:cs="Helvetica"/>
+              </w:rPr>
+              <w:t>4</w:t>
+            </w:r>
+          </w:p>
+        </w:tc>
+        <w:tc>
+          <w:tcPr>
+            <w:tcW w:w="0" w:type="auto"/>
+            <w:tcBorders>
+              <w:top w:val="single" w:sz="6" w:space="0" w:color="DDDDDD"/>
+              <w:left w:val="single" w:sz="6" w:space="0" w:color="DDDDDD"/>
+              <w:bottom w:val="single" w:sz="6" w:space="0" w:color="DDDDDD"/>
+              <w:right w:val="single" w:sz="6" w:space="0" w:color="DDDDDD"/>
+            </w:tcBorders>
+            <w:shd w:val="clear" w:color="auto" w:fill="FFFFFF"/>
+            <w:tcMar>
+              <w:top w:w="90" w:type="dxa"/>
+              <w:left w:w="195" w:type="dxa"/>
+              <w:bottom w:w="90" w:type="dxa"/>
+              <w:right w:w="195" w:type="dxa"/>
+            </w:tcMar>
+            <w:vAlign w:val="center"/>
+            <w:hideMark/>
+          </w:tcPr>
+          <w:p>
+            <w:pPr>
+              <w:spacing w:after="0" w:line="240" w:lineRule="auto"/>
+              <w:rPr>
+                <w:rFonts w:ascii="Helvetica" w:eastAsia="Times New Roman" w:hAnsi="Helvetica" w:cs="Helvetica"/>
+              </w:rPr>
+            </w:pPr>
+            <w:r>
+              <w:rPr>
+                <w:rFonts w:ascii="Helvetica" w:eastAsia="Times New Roman" w:hAnsi="Helvetica" w:cs="Helvetica"/>
+              </w:rPr>
+              <w:t>4</w:t>
+            </w:r>
+          </w:p>
+        </w:tc>
+        <w:tc>
+          <w:tcPr>
+            <w:tcW w:w="0" w:type="auto"/>
+            <w:tcBorders>
+              <w:top w:val="single" w:sz="6" w:space="0" w:color="DDDDDD"/>
+              <w:left w:val="single" w:sz="6" w:space="0" w:color="DDDDDD"/>
+              <w:bottom w:val="single" w:sz="6" w:space="0" w:color="DDDDDD"/>
+              <w:right w:val="single" w:sz="6" w:space="0" w:color="DDDDDD"/>
+            </w:tcBorders>
+            <w:shd w:val="clear" w:color="auto" w:fill="FFFFFF"/>
+            <w:tcMar>
+              <w:top w:w="90" w:type="dxa"/>
+              <w:left w:w="195" w:type="dxa"/>
+              <w:bottom w:w="90" w:type="dxa"/>
+              <w:right w:w="195" w:type="dxa"/>
+            </w:tcMar>
+            <w:vAlign w:val="center"/>
+            <w:hideMark/>
+          </w:tcPr>
+          <w:p>
+            <w:pPr>
+              <w:spacing w:after="0" w:line="240" w:lineRule="auto"/>
+              <w:rPr>
+                <w:rFonts w:ascii="Helvetica" w:eastAsia="Times New Roman" w:hAnsi="Helvetica" w:cs="Helvetica"/>
+              </w:rPr>
+            </w:pPr>
+            <w:r>
+              <w:rPr>
+                <w:rFonts w:ascii="Helvetica" w:eastAsia="Times New Roman" w:hAnsi="Helvetica" w:cs="Helvetica"/>
+              </w:rPr>
+              <w:t>2</w:t>
+            </w:r>
+          </w:p>
+        </w:tc>
+      </w:tr>
+      <w:tr>
+        <w:trPr>
+          <w:trHeight w:val="291"/>
+        </w:trPr>
+        <w:tc>
+          <w:tcPr>
+            <w:tcW w:w="0" w:type="auto"/>
+            <w:tcBorders>
+              <w:top w:val="single" w:sz="6" w:space="0" w:color="DDDDDD"/>
+              <w:left w:val="single" w:sz="6" w:space="0" w:color="DDDDDD"/>
+              <w:bottom w:val="single" w:sz="6" w:space="0" w:color="DDDDDD"/>
+              <w:right w:val="single" w:sz="6" w:space="0" w:color="DDDDDD"/>
+            </w:tcBorders>
+            <w:shd w:val="clear" w:color="auto" w:fill="F8F8F8"/>
+            <w:tcMar>
+              <w:top w:w="90" w:type="dxa"/>
+              <w:left w:w="195" w:type="dxa"/>
+              <w:bottom w:w="90" w:type="dxa"/>
+              <w:right w:w="195" w:type="dxa"/>
+            </w:tcMar>
+            <w:vAlign w:val="center"/>
+            <w:hideMark/>
+          </w:tcPr>
+          <w:p>
+            <w:pPr>
+              <w:spacing w:after="0" w:line="240" w:lineRule="auto"/>
+              <w:rPr>
+                <w:rFonts w:ascii="Helvetica" w:eastAsia="Times New Roman" w:hAnsi="Helvetica" w:cs="Helvetica"/>
+              </w:rPr>
+            </w:pPr>
+            <w:r>
+              <w:rPr>
+                <w:rFonts w:ascii="Helvetica" w:eastAsia="Times New Roman" w:hAnsi="Helvetica" w:cs="Helvetica"/>
+              </w:rPr>
+              <w:t>5</w:t>
+            </w:r>
+          </w:p>
+        </w:tc>
+        <w:tc>
+          <w:tcPr>
+            <w:tcW w:w="0" w:type="auto"/>
+            <w:tcBorders>
+              <w:top w:val="single" w:sz="6" w:space="0" w:color="DDDDDD"/>
+              <w:left w:val="single" w:sz="6" w:space="0" w:color="DDDDDD"/>
+              <w:bottom w:val="single" w:sz="6" w:space="0" w:color="DDDDDD"/>
+              <w:right w:val="single" w:sz="6" w:space="0" w:color="DDDDDD"/>
+            </w:tcBorders>
+            <w:shd w:val="clear" w:color="auto" w:fill="F8F8F8"/>
+            <w:tcMar>
+              <w:top w:w="90" w:type="dxa"/>
+              <w:left w:w="195" w:type="dxa"/>
+              <w:bottom w:w="90" w:type="dxa"/>
+              <w:right w:w="195" w:type="dxa"/>
+            </w:tcMar>
+            <w:vAlign w:val="center"/>
+            <w:hideMark/>
+          </w:tcPr>
+          <w:p>
+            <w:pPr>
+              <w:spacing w:after="0" w:line="240" w:lineRule="auto"/>
+              <w:rPr>
+                <w:rFonts w:ascii="Helvetica" w:eastAsia="Times New Roman" w:hAnsi="Helvetica" w:cs="Helvetica"/>
+              </w:rPr>
+            </w:pPr>
+            <w:r>
+              <w:rPr>
+                <w:rFonts w:ascii="Helvetica" w:eastAsia="Times New Roman" w:hAnsi="Helvetica" w:cs="Helvetica"/>
+              </w:rPr>
+              <w:t>0</w:t>
+            </w:r>
+          </w:p>
+        </w:tc>
+        <w:tc>
+          <w:tcPr>
+            <w:tcW w:w="0" w:type="auto"/>
+            <w:tcBorders>
+              <w:top w:val="single" w:sz="6" w:space="0" w:color="DDDDDD"/>
+              <w:left w:val="single" w:sz="6" w:space="0" w:color="DDDDDD"/>
+              <w:bottom w:val="single" w:sz="6" w:space="0" w:color="DDDDDD"/>
+              <w:right w:val="single" w:sz="6" w:space="0" w:color="DDDDDD"/>
+            </w:tcBorders>
+            <w:shd w:val="clear" w:color="auto" w:fill="F8F8F8"/>
+            <w:tcMar>
+              <w:top w:w="90" w:type="dxa"/>
+              <w:left w:w="195" w:type="dxa"/>
+              <w:bottom w:w="90" w:type="dxa"/>
+              <w:right w:w="195" w:type="dxa"/>
+            </w:tcMar>
+            <w:vAlign w:val="center"/>
+            <w:hideMark/>
+          </w:tcPr>
+          <w:p>
+            <w:pPr>
+              <w:spacing w:after="0" w:line="240" w:lineRule="auto"/>
+              <w:rPr>
+                <w:rFonts w:ascii="Helvetica" w:eastAsia="Times New Roman" w:hAnsi="Helvetica" w:cs="Helvetica"/>
+              </w:rPr>
+            </w:pPr>
+            <w:r>
+              <w:rPr>
+                <w:rFonts w:ascii="Helvetica" w:eastAsia="Times New Roman" w:hAnsi="Helvetica" w:cs="Helvetica"/>
+              </w:rPr>
+              <w:t>0</w:t>
+            </w:r>
+          </w:p>
+        </w:tc>
+      </w:tr>
+    </w:tbl>
+    <w:p>
+      <w:pPr>
+        <w:rPr>
+          <w:rFonts w:ascii="Helvetica" w:hAnsi="Helvetica" w:cs="Helvetica"/>
+        </w:rPr>
+      </w:pPr>
+      <w:bookmarkStart w:id="0" w:name="_GoBack"/>
+      <w:bookmarkEnd w:id="0"/>
     </w:p>
     <w:sectPr>
       <w:pgSz w:w="12240" w:h="15840"/>
@@ -8755,7 +11097,7 @@
 
 <file path=word/numbering.xml><?xml version="1.0" encoding="utf-8"?>
 <w:numbering xmlns:wpc="http://schemas.microsoft.com/office/word/2010/wordprocessingCanvas" xmlns:mc="http://schemas.openxmlformats.org/markup-compatibility/2006" xmlns:o="urn:schemas-microsoft-com:office:office" xmlns:r="http://schemas.openxmlformats.org/officeDocument/2006/relationships" xmlns:m="http://schemas.openxmlformats.org/officeDocument/2006/math" xmlns:v="urn:schemas-microsoft-com:vml" xmlns:wp14="http://schemas.microsoft.com/office/word/2010/wordprocessingDrawing" xmlns:wp="http://schemas.openxmlformats.org/drawingml/2006/wordprocessingDrawing" xmlns:w10="urn:schemas-microsoft-com:office:word" xmlns:w="http://schemas.openxmlformats.org/wordprocessingml/2006/main" xmlns:w14="http://schemas.microsoft.com/office/word/2010/wordml" xmlns:w15="http://schemas.microsoft.com/office/word/2012/wordml" xmlns:wpg="http://schemas.microsoft.com/office/word/2010/wordprocessingGroup" xmlns:wpi="http://schemas.microsoft.com/office/word/2010/wordprocessingInk" xmlns:wne="http://schemas.microsoft.com/office/word/2006/wordml" xmlns:wps="http://schemas.microsoft.com/office/word/2010/wordprocessingShape" mc:Ignorable="w14 w15 wp14">
-  <w:abstractNum w:abstractNumId="0">
+  <w:abstractNum w:abstractNumId="0" w15:restartNumberingAfterBreak="0">
     <w:nsid w:val="06565483"/>
     <w:multiLevelType w:val="multilevel"/>
     <w:tmpl w:val="ECE6B400"/>
@@ -8904,7 +11246,7 @@
       </w:rPr>
     </w:lvl>
   </w:abstractNum>
-  <w:abstractNum w:abstractNumId="1">
+  <w:abstractNum w:abstractNumId="1" w15:restartNumberingAfterBreak="0">
     <w:nsid w:val="0EE93530"/>
     <w:multiLevelType w:val="multilevel"/>
     <w:tmpl w:val="86FCDE52"/>
@@ -9053,7 +11395,7 @@
       </w:rPr>
     </w:lvl>
   </w:abstractNum>
-  <w:abstractNum w:abstractNumId="2">
+  <w:abstractNum w:abstractNumId="2" w15:restartNumberingAfterBreak="0">
     <w:nsid w:val="101C2EFF"/>
     <w:multiLevelType w:val="multilevel"/>
     <w:tmpl w:val="57083B68"/>
@@ -9202,7 +11544,7 @@
       </w:rPr>
     </w:lvl>
   </w:abstractNum>
-  <w:abstractNum w:abstractNumId="3">
+  <w:abstractNum w:abstractNumId="3" w15:restartNumberingAfterBreak="0">
     <w:nsid w:val="2C491696"/>
     <w:multiLevelType w:val="multilevel"/>
     <w:tmpl w:val="591637E8"/>
@@ -9351,7 +11693,7 @@
       </w:rPr>
     </w:lvl>
   </w:abstractNum>
-  <w:abstractNum w:abstractNumId="4">
+  <w:abstractNum w:abstractNumId="4" w15:restartNumberingAfterBreak="0">
     <w:nsid w:val="352871A2"/>
     <w:multiLevelType w:val="multilevel"/>
     <w:tmpl w:val="4B5EBF04"/>
@@ -9500,7 +11842,7 @@
       </w:rPr>
     </w:lvl>
   </w:abstractNum>
-  <w:abstractNum w:abstractNumId="5">
+  <w:abstractNum w:abstractNumId="5" w15:restartNumberingAfterBreak="0">
     <w:nsid w:val="48581927"/>
     <w:multiLevelType w:val="multilevel"/>
     <w:tmpl w:val="5AE0D178"/>
@@ -9649,7 +11991,7 @@
       </w:rPr>
     </w:lvl>
   </w:abstractNum>
-  <w:abstractNum w:abstractNumId="6">
+  <w:abstractNum w:abstractNumId="6" w15:restartNumberingAfterBreak="0">
     <w:nsid w:val="5EE700C1"/>
     <w:multiLevelType w:val="multilevel"/>
     <w:tmpl w:val="3AE83A88"/>
@@ -9798,7 +12140,7 @@
       </w:rPr>
     </w:lvl>
   </w:abstractNum>
-  <w:abstractNum w:abstractNumId="7">
+  <w:abstractNum w:abstractNumId="7" w15:restartNumberingAfterBreak="0">
     <w:nsid w:val="60155CDA"/>
     <w:multiLevelType w:val="multilevel"/>
     <w:tmpl w:val="A44A5E46"/>
@@ -9947,7 +12289,7 @@
       </w:rPr>
     </w:lvl>
   </w:abstractNum>
-  <w:abstractNum w:abstractNumId="8">
+  <w:abstractNum w:abstractNumId="8" w15:restartNumberingAfterBreak="0">
     <w:nsid w:val="738175D7"/>
     <w:multiLevelType w:val="multilevel"/>
     <w:tmpl w:val="016A7976"/>
@@ -10096,7 +12438,7 @@
       </w:rPr>
     </w:lvl>
   </w:abstractNum>
-  <w:abstractNum w:abstractNumId="9">
+  <w:abstractNum w:abstractNumId="9" w15:restartNumberingAfterBreak="0">
     <w:nsid w:val="769D41E4"/>
     <w:multiLevelType w:val="multilevel"/>
     <w:tmpl w:val="3370B7F6"/>
@@ -10245,7 +12587,7 @@
       </w:rPr>
     </w:lvl>
   </w:abstractNum>
-  <w:abstractNum w:abstractNumId="10">
+  <w:abstractNum w:abstractNumId="10" w15:restartNumberingAfterBreak="0">
     <w:nsid w:val="7DB42FD6"/>
     <w:multiLevelType w:val="multilevel"/>
     <w:tmpl w:val="E3AE23BA"/>
@@ -10394,7 +12736,7 @@
       </w:rPr>
     </w:lvl>
   </w:abstractNum>
-  <w:abstractNum w:abstractNumId="11">
+  <w:abstractNum w:abstractNumId="11" w15:restartNumberingAfterBreak="0">
     <w:nsid w:val="7ED920F5"/>
     <w:multiLevelType w:val="multilevel"/>
     <w:tmpl w:val="FF60A736"/>
@@ -11152,6 +13494,1109 @@
 </w:styles>
 </file>
 
+<file path=word/charts/chart1.xml><?xml version="1.0" encoding="utf-8"?>
+<c:chartSpace xmlns:c="http://schemas.openxmlformats.org/drawingml/2006/chart" xmlns:a="http://schemas.openxmlformats.org/drawingml/2006/main" xmlns:r="http://schemas.openxmlformats.org/officeDocument/2006/relationships">
+  <c:date1904 val="0"/>
+  <c:lang val="en-US"/>
+  <c:roundedCorners val="0"/>
+  <mc:AlternateContent xmlns:mc="http://schemas.openxmlformats.org/markup-compatibility/2006">
+    <mc:Choice xmlns:c14="http://schemas.microsoft.com/office/drawing/2007/8/2/chart" Requires="c14">
+      <c14:style val="102"/>
+    </mc:Choice>
+    <mc:Fallback>
+      <c:style val="2"/>
+    </mc:Fallback>
+  </mc:AlternateContent>
+  <c:chart>
+    <c:title>
+      <c:tx>
+        <c:rich>
+          <a:bodyPr rot="0" spcFirstLastPara="1" vertOverflow="ellipsis" vert="horz" wrap="square" anchor="ctr" anchorCtr="1"/>
+          <a:lstStyle/>
+          <a:p>
+            <a:pPr>
+              <a:defRPr sz="1400" b="1" i="0" u="none" strike="noStrike" kern="1200" cap="none" baseline="0">
+                <a:solidFill>
+                  <a:schemeClr val="lt1">
+                    <a:lumMod val="85000"/>
+                  </a:schemeClr>
+                </a:solidFill>
+                <a:latin typeface="+mn-lt"/>
+                <a:ea typeface="+mn-ea"/>
+                <a:cs typeface="+mn-cs"/>
+              </a:defRPr>
+            </a:pPr>
+            <a:r>
+              <a:rPr lang="en-US"/>
+              <a:t>Sprint</a:t>
+            </a:r>
+            <a:r>
+              <a:rPr lang="en-US" baseline="0"/>
+              <a:t> 3</a:t>
+            </a:r>
+            <a:endParaRPr lang="en-US"/>
+          </a:p>
+        </c:rich>
+      </c:tx>
+      <c:layout/>
+      <c:overlay val="0"/>
+      <c:spPr>
+        <a:noFill/>
+        <a:ln>
+          <a:noFill/>
+        </a:ln>
+        <a:effectLst/>
+      </c:spPr>
+      <c:txPr>
+        <a:bodyPr rot="0" spcFirstLastPara="1" vertOverflow="ellipsis" vert="horz" wrap="square" anchor="ctr" anchorCtr="1"/>
+        <a:lstStyle/>
+        <a:p>
+          <a:pPr>
+            <a:defRPr sz="1400" b="1" i="0" u="none" strike="noStrike" kern="1200" cap="none" baseline="0">
+              <a:solidFill>
+                <a:schemeClr val="lt1">
+                  <a:lumMod val="85000"/>
+                </a:schemeClr>
+              </a:solidFill>
+              <a:latin typeface="+mn-lt"/>
+              <a:ea typeface="+mn-ea"/>
+              <a:cs typeface="+mn-cs"/>
+            </a:defRPr>
+          </a:pPr>
+          <a:endParaRPr lang="en-US"/>
+        </a:p>
+      </c:txPr>
+    </c:title>
+    <c:autoTitleDeleted val="0"/>
+    <c:plotArea>
+      <c:layout/>
+      <c:lineChart>
+        <c:grouping val="standard"/>
+        <c:varyColors val="0"/>
+        <c:ser>
+          <c:idx val="0"/>
+          <c:order val="0"/>
+          <c:tx>
+            <c:strRef>
+              <c:f>'[Burndown Charts.xlsx]Sprint3'!$D$27</c:f>
+              <c:strCache>
+                <c:ptCount val="1"/>
+                <c:pt idx="0">
+                  <c:v>Ideal Backlog</c:v>
+                </c:pt>
+              </c:strCache>
+            </c:strRef>
+          </c:tx>
+          <c:spPr>
+            <a:ln w="22225" cap="rnd">
+              <a:solidFill>
+                <a:schemeClr val="accent1"/>
+              </a:solidFill>
+            </a:ln>
+            <a:effectLst>
+              <a:glow rad="139700">
+                <a:schemeClr val="accent1">
+                  <a:satMod val="175000"/>
+                  <a:alpha val="14000"/>
+                </a:schemeClr>
+              </a:glow>
+            </a:effectLst>
+          </c:spPr>
+          <c:marker>
+            <c:symbol val="none"/>
+          </c:marker>
+          <c:cat>
+            <c:numRef>
+              <c:f>'[Burndown Charts.xlsx]Sprint3'!$C$28:$C$33</c:f>
+              <c:numCache>
+                <c:formatCode>General</c:formatCode>
+                <c:ptCount val="6"/>
+                <c:pt idx="0">
+                  <c:v>0</c:v>
+                </c:pt>
+                <c:pt idx="1">
+                  <c:v>1</c:v>
+                </c:pt>
+                <c:pt idx="2">
+                  <c:v>2</c:v>
+                </c:pt>
+                <c:pt idx="3">
+                  <c:v>3</c:v>
+                </c:pt>
+                <c:pt idx="4">
+                  <c:v>4</c:v>
+                </c:pt>
+                <c:pt idx="5">
+                  <c:v>5</c:v>
+                </c:pt>
+              </c:numCache>
+            </c:numRef>
+          </c:cat>
+          <c:val>
+            <c:numRef>
+              <c:f>'[Burndown Charts.xlsx]Sprint3'!$D$28:$D$33</c:f>
+              <c:numCache>
+                <c:formatCode>General</c:formatCode>
+                <c:ptCount val="6"/>
+                <c:pt idx="0">
+                  <c:v>20</c:v>
+                </c:pt>
+                <c:pt idx="1">
+                  <c:v>16</c:v>
+                </c:pt>
+                <c:pt idx="2">
+                  <c:v>12</c:v>
+                </c:pt>
+                <c:pt idx="3">
+                  <c:v>8</c:v>
+                </c:pt>
+                <c:pt idx="4">
+                  <c:v>4</c:v>
+                </c:pt>
+                <c:pt idx="5">
+                  <c:v>0</c:v>
+                </c:pt>
+              </c:numCache>
+            </c:numRef>
+          </c:val>
+          <c:smooth val="0"/>
+        </c:ser>
+        <c:ser>
+          <c:idx val="1"/>
+          <c:order val="1"/>
+          <c:tx>
+            <c:strRef>
+              <c:f>'[Burndown Charts.xlsx]Sprint3'!$E$27</c:f>
+              <c:strCache>
+                <c:ptCount val="1"/>
+                <c:pt idx="0">
+                  <c:v>Actual Backlog</c:v>
+                </c:pt>
+              </c:strCache>
+            </c:strRef>
+          </c:tx>
+          <c:spPr>
+            <a:ln w="22225" cap="rnd">
+              <a:solidFill>
+                <a:schemeClr val="accent2"/>
+              </a:solidFill>
+            </a:ln>
+            <a:effectLst>
+              <a:glow rad="139700">
+                <a:schemeClr val="accent2">
+                  <a:satMod val="175000"/>
+                  <a:alpha val="14000"/>
+                </a:schemeClr>
+              </a:glow>
+            </a:effectLst>
+          </c:spPr>
+          <c:marker>
+            <c:symbol val="none"/>
+          </c:marker>
+          <c:cat>
+            <c:numRef>
+              <c:f>'[Burndown Charts.xlsx]Sprint3'!$C$28:$C$33</c:f>
+              <c:numCache>
+                <c:formatCode>General</c:formatCode>
+                <c:ptCount val="6"/>
+                <c:pt idx="0">
+                  <c:v>0</c:v>
+                </c:pt>
+                <c:pt idx="1">
+                  <c:v>1</c:v>
+                </c:pt>
+                <c:pt idx="2">
+                  <c:v>2</c:v>
+                </c:pt>
+                <c:pt idx="3">
+                  <c:v>3</c:v>
+                </c:pt>
+                <c:pt idx="4">
+                  <c:v>4</c:v>
+                </c:pt>
+                <c:pt idx="5">
+                  <c:v>5</c:v>
+                </c:pt>
+              </c:numCache>
+            </c:numRef>
+          </c:cat>
+          <c:val>
+            <c:numRef>
+              <c:f>'[Burndown Charts.xlsx]Sprint3'!$E$28:$E$33</c:f>
+              <c:numCache>
+                <c:formatCode>General</c:formatCode>
+                <c:ptCount val="6"/>
+                <c:pt idx="0">
+                  <c:v>20</c:v>
+                </c:pt>
+                <c:pt idx="1">
+                  <c:v>15</c:v>
+                </c:pt>
+                <c:pt idx="2">
+                  <c:v>11</c:v>
+                </c:pt>
+                <c:pt idx="3">
+                  <c:v>9</c:v>
+                </c:pt>
+                <c:pt idx="4">
+                  <c:v>2</c:v>
+                </c:pt>
+                <c:pt idx="5">
+                  <c:v>0</c:v>
+                </c:pt>
+              </c:numCache>
+            </c:numRef>
+          </c:val>
+          <c:smooth val="0"/>
+        </c:ser>
+        <c:dLbls>
+          <c:showLegendKey val="0"/>
+          <c:showVal val="0"/>
+          <c:showCatName val="0"/>
+          <c:showSerName val="0"/>
+          <c:showPercent val="0"/>
+          <c:showBubbleSize val="0"/>
+        </c:dLbls>
+        <c:smooth val="0"/>
+        <c:axId val="294455824"/>
+        <c:axId val="140821296"/>
+      </c:lineChart>
+      <c:catAx>
+        <c:axId val="294455824"/>
+        <c:scaling>
+          <c:orientation val="minMax"/>
+        </c:scaling>
+        <c:delete val="0"/>
+        <c:axPos val="b"/>
+        <c:majorGridlines>
+          <c:spPr>
+            <a:ln w="9525" cap="flat" cmpd="sng" algn="ctr">
+              <a:gradFill>
+                <a:gsLst>
+                  <a:gs pos="100000">
+                    <a:schemeClr val="dk1">
+                      <a:lumMod val="75000"/>
+                      <a:lumOff val="25000"/>
+                    </a:schemeClr>
+                  </a:gs>
+                  <a:gs pos="0">
+                    <a:schemeClr val="dk1">
+                      <a:lumMod val="65000"/>
+                      <a:lumOff val="35000"/>
+                    </a:schemeClr>
+                  </a:gs>
+                </a:gsLst>
+                <a:lin ang="5400000" scaled="0"/>
+              </a:gradFill>
+              <a:round/>
+            </a:ln>
+            <a:effectLst/>
+          </c:spPr>
+        </c:majorGridlines>
+        <c:minorGridlines>
+          <c:spPr>
+            <a:ln w="9525" cap="flat" cmpd="sng" algn="ctr">
+              <a:gradFill>
+                <a:gsLst>
+                  <a:gs pos="100000">
+                    <a:schemeClr val="dk1">
+                      <a:lumMod val="75000"/>
+                      <a:lumOff val="25000"/>
+                      <a:alpha val="25000"/>
+                    </a:schemeClr>
+                  </a:gs>
+                  <a:gs pos="0">
+                    <a:schemeClr val="dk1">
+                      <a:lumMod val="65000"/>
+                      <a:lumOff val="35000"/>
+                      <a:alpha val="25000"/>
+                    </a:schemeClr>
+                  </a:gs>
+                </a:gsLst>
+                <a:lin ang="5400000" scaled="0"/>
+              </a:gradFill>
+              <a:round/>
+            </a:ln>
+            <a:effectLst/>
+          </c:spPr>
+        </c:minorGridlines>
+        <c:numFmt formatCode="General" sourceLinked="1"/>
+        <c:majorTickMark val="in"/>
+        <c:minorTickMark val="none"/>
+        <c:tickLblPos val="nextTo"/>
+        <c:spPr>
+          <a:noFill/>
+          <a:ln>
+            <a:solidFill>
+              <a:srgbClr val="70BF41"/>
+            </a:solidFill>
+          </a:ln>
+          <a:effectLst/>
+        </c:spPr>
+        <c:txPr>
+          <a:bodyPr rot="-60000000" spcFirstLastPara="1" vertOverflow="ellipsis" vert="horz" wrap="square" anchor="ctr" anchorCtr="1"/>
+          <a:lstStyle/>
+          <a:p>
+            <a:pPr>
+              <a:defRPr sz="900" b="0" i="0" u="none" strike="noStrike" kern="1200" baseline="0">
+                <a:solidFill>
+                  <a:schemeClr val="lt1">
+                    <a:lumMod val="75000"/>
+                  </a:schemeClr>
+                </a:solidFill>
+                <a:latin typeface="+mn-lt"/>
+                <a:ea typeface="+mn-ea"/>
+                <a:cs typeface="+mn-cs"/>
+              </a:defRPr>
+            </a:pPr>
+            <a:endParaRPr lang="en-US"/>
+          </a:p>
+        </c:txPr>
+        <c:crossAx val="140821296"/>
+        <c:crosses val="autoZero"/>
+        <c:auto val="1"/>
+        <c:lblAlgn val="ctr"/>
+        <c:lblOffset val="100"/>
+        <c:noMultiLvlLbl val="0"/>
+      </c:catAx>
+      <c:valAx>
+        <c:axId val="140821296"/>
+        <c:scaling>
+          <c:orientation val="minMax"/>
+          <c:max val="25"/>
+          <c:min val="0"/>
+        </c:scaling>
+        <c:delete val="0"/>
+        <c:axPos val="l"/>
+        <c:majorGridlines>
+          <c:spPr>
+            <a:ln w="9525" cap="flat" cmpd="sng" algn="ctr">
+              <a:gradFill>
+                <a:gsLst>
+                  <a:gs pos="100000">
+                    <a:schemeClr val="dk1">
+                      <a:lumMod val="75000"/>
+                      <a:lumOff val="25000"/>
+                    </a:schemeClr>
+                  </a:gs>
+                  <a:gs pos="0">
+                    <a:schemeClr val="dk1">
+                      <a:lumMod val="65000"/>
+                      <a:lumOff val="35000"/>
+                    </a:schemeClr>
+                  </a:gs>
+                </a:gsLst>
+                <a:lin ang="5400000" scaled="0"/>
+              </a:gradFill>
+              <a:round/>
+            </a:ln>
+            <a:effectLst/>
+          </c:spPr>
+        </c:majorGridlines>
+        <c:numFmt formatCode="General" sourceLinked="1"/>
+        <c:majorTickMark val="in"/>
+        <c:minorTickMark val="out"/>
+        <c:tickLblPos val="nextTo"/>
+        <c:spPr>
+          <a:noFill/>
+          <a:ln>
+            <a:solidFill>
+              <a:srgbClr val="70BF41"/>
+            </a:solidFill>
+          </a:ln>
+          <a:effectLst/>
+        </c:spPr>
+        <c:txPr>
+          <a:bodyPr rot="-60000000" spcFirstLastPara="1" vertOverflow="ellipsis" vert="horz" wrap="square" anchor="ctr" anchorCtr="1"/>
+          <a:lstStyle/>
+          <a:p>
+            <a:pPr>
+              <a:defRPr sz="900" b="0" i="0" u="none" strike="noStrike" kern="1200" baseline="0">
+                <a:solidFill>
+                  <a:schemeClr val="lt1">
+                    <a:lumMod val="75000"/>
+                  </a:schemeClr>
+                </a:solidFill>
+                <a:latin typeface="+mn-lt"/>
+                <a:ea typeface="+mn-ea"/>
+                <a:cs typeface="+mn-cs"/>
+              </a:defRPr>
+            </a:pPr>
+            <a:endParaRPr lang="en-US"/>
+          </a:p>
+        </c:txPr>
+        <c:crossAx val="294455824"/>
+        <c:crosses val="autoZero"/>
+        <c:crossBetween val="between"/>
+        <c:majorUnit val="2"/>
+        <c:minorUnit val="1"/>
+      </c:valAx>
+      <c:spPr>
+        <a:noFill/>
+        <a:ln>
+          <a:noFill/>
+        </a:ln>
+        <a:effectLst/>
+      </c:spPr>
+    </c:plotArea>
+    <c:legend>
+      <c:legendPos val="t"/>
+      <c:layout/>
+      <c:overlay val="0"/>
+      <c:spPr>
+        <a:noFill/>
+        <a:ln>
+          <a:noFill/>
+        </a:ln>
+        <a:effectLst/>
+      </c:spPr>
+      <c:txPr>
+        <a:bodyPr rot="0" spcFirstLastPara="1" vertOverflow="ellipsis" vert="horz" wrap="square" anchor="ctr" anchorCtr="1"/>
+        <a:lstStyle/>
+        <a:p>
+          <a:pPr>
+            <a:defRPr sz="900" b="0" i="0" u="none" strike="noStrike" kern="1200" baseline="0">
+              <a:solidFill>
+                <a:schemeClr val="lt1">
+                  <a:lumMod val="75000"/>
+                </a:schemeClr>
+              </a:solidFill>
+              <a:latin typeface="+mn-lt"/>
+              <a:ea typeface="+mn-ea"/>
+              <a:cs typeface="+mn-cs"/>
+            </a:defRPr>
+          </a:pPr>
+          <a:endParaRPr lang="en-US"/>
+        </a:p>
+      </c:txPr>
+    </c:legend>
+    <c:plotVisOnly val="1"/>
+    <c:dispBlanksAs val="gap"/>
+    <c:showDLblsOverMax val="0"/>
+  </c:chart>
+  <c:spPr>
+    <a:solidFill>
+      <a:schemeClr val="dk1">
+        <a:lumMod val="75000"/>
+        <a:lumOff val="25000"/>
+      </a:schemeClr>
+    </a:solidFill>
+    <a:ln w="9525" cap="flat" cmpd="sng" algn="ctr">
+      <a:solidFill>
+        <a:schemeClr val="dk1">
+          <a:lumMod val="15000"/>
+          <a:lumOff val="85000"/>
+        </a:schemeClr>
+      </a:solidFill>
+      <a:round/>
+    </a:ln>
+    <a:effectLst/>
+  </c:spPr>
+  <c:txPr>
+    <a:bodyPr/>
+    <a:lstStyle/>
+    <a:p>
+      <a:pPr>
+        <a:defRPr/>
+      </a:pPr>
+      <a:endParaRPr lang="en-US"/>
+    </a:p>
+  </c:txPr>
+  <c:externalData r:id="rId3">
+    <c:autoUpdate val="0"/>
+  </c:externalData>
+</c:chartSpace>
+</file>
+
+<file path=word/charts/colors1.xml><?xml version="1.0" encoding="utf-8"?>
+<cs:colorStyle xmlns:cs="http://schemas.microsoft.com/office/drawing/2012/chartStyle" xmlns:a="http://schemas.openxmlformats.org/drawingml/2006/main" meth="cycle" id="10">
+  <a:schemeClr val="accent1"/>
+  <a:schemeClr val="accent2"/>
+  <a:schemeClr val="accent3"/>
+  <a:schemeClr val="accent4"/>
+  <a:schemeClr val="accent5"/>
+  <a:schemeClr val="accent6"/>
+  <cs:variation/>
+  <cs:variation>
+    <a:lumMod val="60000"/>
+  </cs:variation>
+  <cs:variation>
+    <a:lumMod val="80000"/>
+    <a:lumOff val="20000"/>
+  </cs:variation>
+  <cs:variation>
+    <a:lumMod val="80000"/>
+  </cs:variation>
+  <cs:variation>
+    <a:lumMod val="60000"/>
+    <a:lumOff val="40000"/>
+  </cs:variation>
+  <cs:variation>
+    <a:lumMod val="50000"/>
+  </cs:variation>
+  <cs:variation>
+    <a:lumMod val="70000"/>
+    <a:lumOff val="30000"/>
+  </cs:variation>
+  <cs:variation>
+    <a:lumMod val="70000"/>
+  </cs:variation>
+  <cs:variation>
+    <a:lumMod val="50000"/>
+    <a:lumOff val="50000"/>
+  </cs:variation>
+</cs:colorStyle>
+</file>
+
+<file path=word/charts/style1.xml><?xml version="1.0" encoding="utf-8"?>
+<cs:chartStyle xmlns:cs="http://schemas.microsoft.com/office/drawing/2012/chartStyle" xmlns:a="http://schemas.openxmlformats.org/drawingml/2006/main" id="236">
+  <cs:axisTitle>
+    <cs:lnRef idx="0"/>
+    <cs:fillRef idx="0"/>
+    <cs:effectRef idx="0"/>
+    <cs:fontRef idx="minor">
+      <a:schemeClr val="lt1">
+        <a:lumMod val="75000"/>
+      </a:schemeClr>
+    </cs:fontRef>
+    <cs:defRPr sz="900" b="1" kern="1200"/>
+  </cs:axisTitle>
+  <cs:categoryAxis>
+    <cs:lnRef idx="0"/>
+    <cs:fillRef idx="0"/>
+    <cs:effectRef idx="0"/>
+    <cs:fontRef idx="minor">
+      <a:schemeClr val="lt1">
+        <a:lumMod val="75000"/>
+      </a:schemeClr>
+    </cs:fontRef>
+    <cs:defRPr sz="900" kern="1200"/>
+  </cs:categoryAxis>
+  <cs:chartArea>
+    <cs:lnRef idx="0"/>
+    <cs:fillRef idx="0"/>
+    <cs:effectRef idx="0"/>
+    <cs:fontRef idx="minor">
+      <a:schemeClr val="dk1"/>
+    </cs:fontRef>
+    <cs:spPr>
+      <a:solidFill>
+        <a:schemeClr val="dk1">
+          <a:lumMod val="75000"/>
+          <a:lumOff val="25000"/>
+        </a:schemeClr>
+      </a:solidFill>
+      <a:ln w="9525" cap="flat" cmpd="sng" algn="ctr">
+        <a:solidFill>
+          <a:schemeClr val="dk1">
+            <a:lumMod val="15000"/>
+            <a:lumOff val="85000"/>
+          </a:schemeClr>
+        </a:solidFill>
+        <a:round/>
+      </a:ln>
+    </cs:spPr>
+    <cs:defRPr sz="900" kern="1200"/>
+  </cs:chartArea>
+  <cs:dataLabel>
+    <cs:lnRef idx="0"/>
+    <cs:fillRef idx="0"/>
+    <cs:effectRef idx="0"/>
+    <cs:fontRef idx="minor">
+      <a:schemeClr val="lt1">
+        <a:lumMod val="75000"/>
+      </a:schemeClr>
+    </cs:fontRef>
+    <cs:defRPr sz="900" kern="1200"/>
+  </cs:dataLabel>
+  <cs:dataLabelCallout>
+    <cs:lnRef idx="0"/>
+    <cs:fillRef idx="0"/>
+    <cs:effectRef idx="0"/>
+    <cs:fontRef idx="minor">
+      <a:schemeClr val="lt1">
+        <a:lumMod val="15000"/>
+        <a:lumOff val="85000"/>
+      </a:schemeClr>
+    </cs:fontRef>
+    <cs:spPr>
+      <a:solidFill>
+        <a:schemeClr val="dk1">
+          <a:lumMod val="65000"/>
+          <a:lumOff val="35000"/>
+        </a:schemeClr>
+      </a:solidFill>
+    </cs:spPr>
+    <cs:defRPr sz="900" kern="1200"/>
+    <cs:bodyPr rot="0" spcFirstLastPara="1" vertOverflow="clip" horzOverflow="clip" vert="horz" wrap="square" lIns="36576" tIns="18288" rIns="36576" bIns="18288" anchor="ctr" anchorCtr="1">
+      <a:spAutoFit/>
+    </cs:bodyPr>
+  </cs:dataLabelCallout>
+  <cs:dataPoint>
+    <cs:lnRef idx="0">
+      <cs:styleClr val="auto"/>
+    </cs:lnRef>
+    <cs:fillRef idx="0"/>
+    <cs:effectRef idx="0">
+      <cs:styleClr val="auto"/>
+    </cs:effectRef>
+    <cs:fontRef idx="minor">
+      <a:schemeClr val="dk1"/>
+    </cs:fontRef>
+    <cs:spPr>
+      <a:ln w="9525" cap="flat" cmpd="sng" algn="ctr">
+        <a:solidFill>
+          <a:schemeClr val="phClr"/>
+        </a:solidFill>
+        <a:miter lim="800000"/>
+      </a:ln>
+      <a:effectLst>
+        <a:glow rad="63500">
+          <a:schemeClr val="phClr">
+            <a:satMod val="175000"/>
+            <a:alpha val="25000"/>
+          </a:schemeClr>
+        </a:glow>
+      </a:effectLst>
+    </cs:spPr>
+  </cs:dataPoint>
+  <cs:dataPoint3D>
+    <cs:lnRef idx="0">
+      <cs:styleClr val="auto"/>
+    </cs:lnRef>
+    <cs:fillRef idx="0">
+      <cs:styleClr val="auto"/>
+    </cs:fillRef>
+    <cs:effectRef idx="0">
+      <cs:styleClr val="auto"/>
+    </cs:effectRef>
+    <cs:fontRef idx="minor">
+      <a:schemeClr val="dk1"/>
+    </cs:fontRef>
+    <cs:spPr>
+      <a:ln w="9525" cap="flat" cmpd="sng" algn="ctr">
+        <a:solidFill>
+          <a:schemeClr val="phClr"/>
+        </a:solidFill>
+        <a:miter lim="800000"/>
+      </a:ln>
+      <a:effectLst>
+        <a:glow rad="63500">
+          <a:schemeClr val="phClr">
+            <a:satMod val="175000"/>
+            <a:alpha val="25000"/>
+          </a:schemeClr>
+        </a:glow>
+      </a:effectLst>
+    </cs:spPr>
+  </cs:dataPoint3D>
+  <cs:dataPointLine>
+    <cs:lnRef idx="0">
+      <cs:styleClr val="auto"/>
+    </cs:lnRef>
+    <cs:fillRef idx="0">
+      <cs:styleClr val="auto"/>
+    </cs:fillRef>
+    <cs:effectRef idx="0">
+      <cs:styleClr val="auto"/>
+    </cs:effectRef>
+    <cs:fontRef idx="minor">
+      <a:schemeClr val="dk1"/>
+    </cs:fontRef>
+    <cs:spPr>
+      <a:ln w="22225" cap="rnd">
+        <a:solidFill>
+          <a:schemeClr val="phClr"/>
+        </a:solidFill>
+      </a:ln>
+      <a:effectLst>
+        <a:glow rad="139700">
+          <a:schemeClr val="phClr">
+            <a:satMod val="175000"/>
+            <a:alpha val="14000"/>
+          </a:schemeClr>
+        </a:glow>
+      </a:effectLst>
+    </cs:spPr>
+  </cs:dataPointLine>
+  <cs:dataPointMarker>
+    <cs:lnRef idx="0">
+      <cs:styleClr val="auto"/>
+    </cs:lnRef>
+    <cs:fillRef idx="0">
+      <cs:styleClr val="auto"/>
+    </cs:fillRef>
+    <cs:effectRef idx="0">
+      <cs:styleClr val="auto"/>
+    </cs:effectRef>
+    <cs:fontRef idx="minor">
+      <a:schemeClr val="dk1"/>
+    </cs:fontRef>
+    <cs:spPr>
+      <a:solidFill>
+        <a:schemeClr val="phClr">
+          <a:lumMod val="60000"/>
+          <a:lumOff val="40000"/>
+        </a:schemeClr>
+      </a:solidFill>
+      <a:effectLst>
+        <a:glow rad="63500">
+          <a:schemeClr val="phClr">
+            <a:satMod val="175000"/>
+            <a:alpha val="25000"/>
+          </a:schemeClr>
+        </a:glow>
+      </a:effectLst>
+    </cs:spPr>
+  </cs:dataPointMarker>
+  <cs:dataPointMarkerLayout symbol="circle" size="4"/>
+  <cs:dataPointWireframe>
+    <cs:lnRef idx="0">
+      <cs:styleClr val="auto"/>
+    </cs:lnRef>
+    <cs:fillRef idx="0"/>
+    <cs:effectRef idx="0"/>
+    <cs:fontRef idx="minor">
+      <a:schemeClr val="dk1"/>
+    </cs:fontRef>
+    <cs:spPr>
+      <a:ln w="9525" cap="rnd">
+        <a:solidFill>
+          <a:schemeClr val="phClr"/>
+        </a:solidFill>
+        <a:round/>
+      </a:ln>
+    </cs:spPr>
+  </cs:dataPointWireframe>
+  <cs:dataTable>
+    <cs:lnRef idx="0"/>
+    <cs:fillRef idx="0"/>
+    <cs:effectRef idx="0"/>
+    <cs:fontRef idx="minor">
+      <a:schemeClr val="lt1">
+        <a:lumMod val="75000"/>
+      </a:schemeClr>
+    </cs:fontRef>
+    <cs:spPr>
+      <a:ln w="9525">
+        <a:solidFill>
+          <a:schemeClr val="dk1">
+            <a:lumMod val="50000"/>
+            <a:lumOff val="50000"/>
+          </a:schemeClr>
+        </a:solidFill>
+      </a:ln>
+    </cs:spPr>
+    <cs:defRPr sz="900" kern="1200"/>
+  </cs:dataTable>
+  <cs:downBar>
+    <cs:lnRef idx="0"/>
+    <cs:fillRef idx="0"/>
+    <cs:effectRef idx="0"/>
+    <cs:fontRef idx="minor">
+      <a:schemeClr val="lt1"/>
+    </cs:fontRef>
+    <cs:spPr>
+      <a:solidFill>
+        <a:schemeClr val="dk1">
+          <a:lumMod val="50000"/>
+          <a:lumOff val="50000"/>
+        </a:schemeClr>
+      </a:solidFill>
+      <a:ln w="9525">
+        <a:solidFill>
+          <a:schemeClr val="dk1">
+            <a:lumMod val="75000"/>
+          </a:schemeClr>
+        </a:solidFill>
+        <a:round/>
+      </a:ln>
+    </cs:spPr>
+  </cs:downBar>
+  <cs:dropLine>
+    <cs:lnRef idx="0"/>
+    <cs:fillRef idx="0"/>
+    <cs:effectRef idx="0"/>
+    <cs:fontRef idx="minor">
+      <a:schemeClr val="dk1"/>
+    </cs:fontRef>
+    <cs:spPr>
+      <a:ln w="9525">
+        <a:solidFill>
+          <a:schemeClr val="lt1">
+            <a:lumMod val="50000"/>
+          </a:schemeClr>
+        </a:solidFill>
+        <a:round/>
+      </a:ln>
+    </cs:spPr>
+  </cs:dropLine>
+  <cs:errorBar>
+    <cs:lnRef idx="0"/>
+    <cs:fillRef idx="0"/>
+    <cs:effectRef idx="0"/>
+    <cs:fontRef idx="minor">
+      <a:schemeClr val="dk1"/>
+    </cs:fontRef>
+    <cs:spPr>
+      <a:ln w="9525">
+        <a:solidFill>
+          <a:schemeClr val="lt1">
+            <a:lumMod val="50000"/>
+          </a:schemeClr>
+        </a:solidFill>
+        <a:round/>
+      </a:ln>
+    </cs:spPr>
+  </cs:errorBar>
+  <cs:floor>
+    <cs:lnRef idx="0"/>
+    <cs:fillRef idx="0"/>
+    <cs:effectRef idx="0"/>
+    <cs:fontRef idx="minor">
+      <a:schemeClr val="dk1"/>
+    </cs:fontRef>
+  </cs:floor>
+  <cs:gridlineMajor>
+    <cs:lnRef idx="0"/>
+    <cs:fillRef idx="0"/>
+    <cs:effectRef idx="0"/>
+    <cs:fontRef idx="minor">
+      <a:schemeClr val="dk1"/>
+    </cs:fontRef>
+    <cs:spPr>
+      <a:ln w="9525" cap="flat" cmpd="sng" algn="ctr">
+        <a:gradFill>
+          <a:gsLst>
+            <a:gs pos="100000">
+              <a:schemeClr val="dk1">
+                <a:lumMod val="75000"/>
+                <a:lumOff val="25000"/>
+              </a:schemeClr>
+            </a:gs>
+            <a:gs pos="0">
+              <a:schemeClr val="dk1">
+                <a:lumMod val="65000"/>
+                <a:lumOff val="35000"/>
+              </a:schemeClr>
+            </a:gs>
+          </a:gsLst>
+          <a:lin ang="5400000" scaled="0"/>
+        </a:gradFill>
+        <a:round/>
+      </a:ln>
+    </cs:spPr>
+  </cs:gridlineMajor>
+  <cs:gridlineMinor>
+    <cs:lnRef idx="0"/>
+    <cs:fillRef idx="0"/>
+    <cs:effectRef idx="0"/>
+    <cs:fontRef idx="minor">
+      <a:schemeClr val="dk1"/>
+    </cs:fontRef>
+    <cs:spPr>
+      <a:ln w="9525" cap="flat" cmpd="sng" algn="ctr">
+        <a:gradFill>
+          <a:gsLst>
+            <a:gs pos="100000">
+              <a:schemeClr val="dk1">
+                <a:lumMod val="75000"/>
+                <a:lumOff val="25000"/>
+                <a:alpha val="25000"/>
+              </a:schemeClr>
+            </a:gs>
+            <a:gs pos="0">
+              <a:schemeClr val="dk1">
+                <a:lumMod val="65000"/>
+                <a:lumOff val="35000"/>
+                <a:alpha val="25000"/>
+              </a:schemeClr>
+            </a:gs>
+          </a:gsLst>
+          <a:lin ang="5400000" scaled="0"/>
+        </a:gradFill>
+        <a:round/>
+      </a:ln>
+    </cs:spPr>
+  </cs:gridlineMinor>
+  <cs:hiLoLine>
+    <cs:lnRef idx="0"/>
+    <cs:fillRef idx="0"/>
+    <cs:effectRef idx="0"/>
+    <cs:fontRef idx="minor">
+      <a:schemeClr val="dk1"/>
+    </cs:fontRef>
+    <cs:spPr>
+      <a:ln w="9525">
+        <a:solidFill>
+          <a:schemeClr val="lt1">
+            <a:lumMod val="50000"/>
+          </a:schemeClr>
+        </a:solidFill>
+        <a:round/>
+      </a:ln>
+    </cs:spPr>
+  </cs:hiLoLine>
+  <cs:leaderLine>
+    <cs:lnRef idx="0"/>
+    <cs:fillRef idx="0"/>
+    <cs:effectRef idx="0"/>
+    <cs:fontRef idx="minor">
+      <a:schemeClr val="dk1"/>
+    </cs:fontRef>
+    <cs:spPr>
+      <a:ln w="9525">
+        <a:solidFill>
+          <a:schemeClr val="lt1">
+            <a:lumMod val="50000"/>
+          </a:schemeClr>
+        </a:solidFill>
+        <a:round/>
+      </a:ln>
+    </cs:spPr>
+  </cs:leaderLine>
+  <cs:legend>
+    <cs:lnRef idx="0"/>
+    <cs:fillRef idx="0"/>
+    <cs:effectRef idx="0"/>
+    <cs:fontRef idx="minor">
+      <a:schemeClr val="lt1">
+        <a:lumMod val="75000"/>
+      </a:schemeClr>
+    </cs:fontRef>
+    <cs:defRPr sz="900" kern="1200"/>
+  </cs:legend>
+  <cs:plotArea>
+    <cs:lnRef idx="0"/>
+    <cs:fillRef idx="0"/>
+    <cs:effectRef idx="0"/>
+    <cs:fontRef idx="minor">
+      <a:schemeClr val="dk1"/>
+    </cs:fontRef>
+  </cs:plotArea>
+  <cs:plotArea3D>
+    <cs:lnRef idx="0"/>
+    <cs:fillRef idx="0"/>
+    <cs:effectRef idx="0"/>
+    <cs:fontRef idx="minor">
+      <a:schemeClr val="dk1"/>
+    </cs:fontRef>
+  </cs:plotArea3D>
+  <cs:seriesAxis>
+    <cs:lnRef idx="0"/>
+    <cs:fillRef idx="0"/>
+    <cs:effectRef idx="0"/>
+    <cs:fontRef idx="minor">
+      <a:schemeClr val="lt1">
+        <a:lumMod val="75000"/>
+      </a:schemeClr>
+    </cs:fontRef>
+    <cs:defRPr sz="900" kern="1200"/>
+  </cs:seriesAxis>
+  <cs:seriesLine>
+    <cs:lnRef idx="0"/>
+    <cs:fillRef idx="0"/>
+    <cs:effectRef idx="0"/>
+    <cs:fontRef idx="minor">
+      <a:schemeClr val="dk1"/>
+    </cs:fontRef>
+    <cs:spPr>
+      <a:ln w="9525">
+        <a:solidFill>
+          <a:schemeClr val="lt1">
+            <a:lumMod val="50000"/>
+          </a:schemeClr>
+        </a:solidFill>
+        <a:round/>
+      </a:ln>
+    </cs:spPr>
+  </cs:seriesLine>
+  <cs:title>
+    <cs:lnRef idx="0"/>
+    <cs:fillRef idx="0"/>
+    <cs:effectRef idx="0"/>
+    <cs:fontRef idx="minor">
+      <a:schemeClr val="lt1">
+        <a:lumMod val="85000"/>
+      </a:schemeClr>
+    </cs:fontRef>
+    <cs:defRPr sz="1400" b="1" kern="1200" cap="none" baseline="0"/>
+  </cs:title>
+  <cs:trendline>
+    <cs:lnRef idx="0">
+      <cs:styleClr val="auto"/>
+    </cs:lnRef>
+    <cs:fillRef idx="0"/>
+    <cs:effectRef idx="0"/>
+    <cs:fontRef idx="minor">
+      <a:schemeClr val="lt1"/>
+    </cs:fontRef>
+    <cs:spPr>
+      <a:ln w="25400" cap="rnd">
+        <a:solidFill>
+          <a:schemeClr val="phClr">
+            <a:alpha val="50000"/>
+          </a:schemeClr>
+        </a:solidFill>
+      </a:ln>
+    </cs:spPr>
+  </cs:trendline>
+  <cs:trendlineLabel>
+    <cs:lnRef idx="0"/>
+    <cs:fillRef idx="0"/>
+    <cs:effectRef idx="0"/>
+    <cs:fontRef idx="minor">
+      <a:schemeClr val="lt1">
+        <a:lumMod val="75000"/>
+      </a:schemeClr>
+    </cs:fontRef>
+    <cs:defRPr sz="900" kern="1200"/>
+  </cs:trendlineLabel>
+  <cs:upBar>
+    <cs:lnRef idx="0"/>
+    <cs:fillRef idx="0"/>
+    <cs:effectRef idx="0"/>
+    <cs:fontRef idx="minor">
+      <a:schemeClr val="dk1"/>
+    </cs:fontRef>
+    <cs:spPr>
+      <a:solidFill>
+        <a:schemeClr val="lt1">
+          <a:lumMod val="85000"/>
+        </a:schemeClr>
+      </a:solidFill>
+      <a:ln w="9525">
+        <a:solidFill>
+          <a:schemeClr val="dk1">
+            <a:lumMod val="50000"/>
+          </a:schemeClr>
+        </a:solidFill>
+        <a:round/>
+      </a:ln>
+    </cs:spPr>
+  </cs:upBar>
+  <cs:valueAxis>
+    <cs:lnRef idx="0"/>
+    <cs:fillRef idx="0"/>
+    <cs:effectRef idx="0"/>
+    <cs:fontRef idx="minor">
+      <a:schemeClr val="lt1">
+        <a:lumMod val="75000"/>
+      </a:schemeClr>
+    </cs:fontRef>
+    <cs:defRPr sz="900" kern="1200"/>
+  </cs:valueAxis>
+  <cs:wall>
+    <cs:lnRef idx="0"/>
+    <cs:fillRef idx="0"/>
+    <cs:effectRef idx="0"/>
+    <cs:fontRef idx="minor">
+      <a:schemeClr val="dk1"/>
+    </cs:fontRef>
+  </cs:wall>
+</cs:chartStyle>
+</file>
+
 <file path=word/theme/theme1.xml><?xml version="1.0" encoding="utf-8"?>
 <a:theme xmlns:a="http://schemas.openxmlformats.org/drawingml/2006/main" name="Office Theme">
   <a:themeElements>

</xml_diff>